<commit_message>
More edits to methods ands results
</commit_message>
<xml_diff>
--- a/Thesis writing/Alex Popescu - ES - Methods & Results - 20231113.docx
+++ b/Thesis writing/Alex Popescu - ES - Methods & Results - 20231113.docx
@@ -151,15 +151,223 @@
           <w:sz w:val="24"/>
           <w:szCs w:val="24"/>
         </w:rPr>
-        <w:t>2</w:t>
-      </w:r>
-      <w:r>
-        <w:rPr>
-          <w:rFonts w:ascii="Times New Roman" w:eastAsia="Times New Roman" w:hAnsi="Times New Roman" w:cs="Times New Roman"/>
-          <w:sz w:val="24"/>
-          <w:szCs w:val="24"/>
-        </w:rPr>
-        <w:t>21</w:t>
+        <w:t xml:space="preserve">221 </w:t>
+      </w:r>
+      <w:r>
+        <w:rPr>
+          <w:rFonts w:ascii="Times New Roman" w:eastAsia="Times New Roman" w:hAnsi="Times New Roman" w:cs="Times New Roman"/>
+          <w:sz w:val="24"/>
+          <w:szCs w:val="24"/>
+        </w:rPr>
+        <w:t>crow si</w:t>
+      </w:r>
+      <w:r>
+        <w:rPr>
+          <w:rFonts w:ascii="Times New Roman" w:eastAsia="Times New Roman" w:hAnsi="Times New Roman" w:cs="Times New Roman"/>
+          <w:sz w:val="24"/>
+          <w:szCs w:val="24"/>
+        </w:rPr>
+        <w:t>gh</w:t>
+      </w:r>
+      <w:r>
+        <w:rPr>
+          <w:rFonts w:ascii="Times New Roman" w:eastAsia="Times New Roman" w:hAnsi="Times New Roman" w:cs="Times New Roman"/>
+          <w:sz w:val="24"/>
+          <w:szCs w:val="24"/>
+        </w:rPr>
+        <w:t>tings</w:t>
+      </w:r>
+      <w:r>
+        <w:rPr>
+          <w:rFonts w:ascii="Times New Roman" w:eastAsia="Times New Roman" w:hAnsi="Times New Roman" w:cs="Times New Roman"/>
+          <w:sz w:val="24"/>
+          <w:szCs w:val="24"/>
+        </w:rPr>
+        <w:t xml:space="preserve"> using Crowkemon Go</w:t>
+      </w:r>
+      <w:r>
+        <w:rPr>
+          <w:rFonts w:ascii="Times New Roman" w:eastAsia="Times New Roman" w:hAnsi="Times New Roman" w:cs="Times New Roman"/>
+          <w:sz w:val="24"/>
+          <w:szCs w:val="24"/>
+        </w:rPr>
+        <w:t xml:space="preserve"> between </w:t>
+      </w:r>
+      <w:r>
+        <w:rPr>
+          <w:rFonts w:ascii="Times New Roman" w:eastAsia="Times New Roman" w:hAnsi="Times New Roman" w:cs="Times New Roman"/>
+          <w:sz w:val="24"/>
+          <w:szCs w:val="24"/>
+        </w:rPr>
+        <w:t xml:space="preserve">January </w:t>
+      </w:r>
+      <w:r>
+        <w:rPr>
+          <w:rFonts w:ascii="Times New Roman" w:eastAsia="Times New Roman" w:hAnsi="Times New Roman" w:cs="Times New Roman"/>
+          <w:sz w:val="24"/>
+          <w:szCs w:val="24"/>
+        </w:rPr>
+        <w:t xml:space="preserve">and </w:t>
+      </w:r>
+      <w:r>
+        <w:rPr>
+          <w:rFonts w:ascii="Times New Roman" w:eastAsia="Times New Roman" w:hAnsi="Times New Roman" w:cs="Times New Roman"/>
+          <w:sz w:val="24"/>
+          <w:szCs w:val="24"/>
+        </w:rPr>
+        <w:t>May 2022</w:t>
+      </w:r>
+      <w:r>
+        <w:rPr>
+          <w:rFonts w:ascii="Times New Roman" w:eastAsia="Times New Roman" w:hAnsi="Times New Roman" w:cs="Times New Roman"/>
+          <w:sz w:val="24"/>
+          <w:szCs w:val="24"/>
+        </w:rPr>
+        <w:t xml:space="preserve">. </w:t>
+      </w:r>
+      <w:r>
+        <w:rPr>
+          <w:rFonts w:ascii="Times New Roman" w:eastAsia="Times New Roman" w:hAnsi="Times New Roman" w:cs="Times New Roman"/>
+          <w:sz w:val="24"/>
+          <w:szCs w:val="24"/>
+        </w:rPr>
+        <w:t xml:space="preserve">From </w:t>
+      </w:r>
+      <w:r>
+        <w:rPr>
+          <w:rFonts w:ascii="Times New Roman" w:eastAsia="Times New Roman" w:hAnsi="Times New Roman" w:cs="Times New Roman"/>
+          <w:sz w:val="24"/>
+          <w:szCs w:val="24"/>
+        </w:rPr>
+        <w:t xml:space="preserve">April-May 2022, we visited potential </w:t>
+      </w:r>
+      <w:r>
+        <w:rPr>
+          <w:rFonts w:ascii="Times New Roman" w:eastAsia="Times New Roman" w:hAnsi="Times New Roman" w:cs="Times New Roman"/>
+          <w:sz w:val="24"/>
+          <w:szCs w:val="24"/>
+        </w:rPr>
+        <w:t xml:space="preserve">observation </w:t>
+      </w:r>
+      <w:r>
+        <w:rPr>
+          <w:rFonts w:ascii="Times New Roman" w:eastAsia="Times New Roman" w:hAnsi="Times New Roman" w:cs="Times New Roman"/>
+          <w:sz w:val="24"/>
+          <w:szCs w:val="24"/>
+        </w:rPr>
+        <w:t xml:space="preserve">sites and baited </w:t>
+      </w:r>
+      <w:r>
+        <w:rPr>
+          <w:rFonts w:ascii="Times New Roman" w:eastAsia="Times New Roman" w:hAnsi="Times New Roman" w:cs="Times New Roman"/>
+          <w:sz w:val="24"/>
+          <w:szCs w:val="24"/>
+        </w:rPr>
+        <w:t xml:space="preserve">them </w:t>
+      </w:r>
+      <w:r>
+        <w:rPr>
+          <w:rFonts w:ascii="Times New Roman" w:eastAsia="Times New Roman" w:hAnsi="Times New Roman" w:cs="Times New Roman"/>
+          <w:sz w:val="24"/>
+          <w:szCs w:val="24"/>
+        </w:rPr>
+        <w:t xml:space="preserve">with whole peanuts to attract crows and reinforce </w:t>
+      </w:r>
+      <w:r>
+        <w:rPr>
+          <w:rFonts w:ascii="Times New Roman" w:eastAsia="Times New Roman" w:hAnsi="Times New Roman" w:cs="Times New Roman"/>
+          <w:sz w:val="24"/>
+          <w:szCs w:val="24"/>
+        </w:rPr>
+        <w:t xml:space="preserve">an </w:t>
+      </w:r>
+      <w:r>
+        <w:rPr>
+          <w:rFonts w:ascii="Times New Roman" w:eastAsia="Times New Roman" w:hAnsi="Times New Roman" w:cs="Times New Roman"/>
+          <w:sz w:val="24"/>
+          <w:szCs w:val="24"/>
+        </w:rPr>
+        <w:t>association of</w:t>
+      </w:r>
+      <w:r>
+        <w:rPr>
+          <w:rFonts w:ascii="Times New Roman" w:eastAsia="Times New Roman" w:hAnsi="Times New Roman" w:cs="Times New Roman"/>
+          <w:sz w:val="24"/>
+          <w:szCs w:val="24"/>
+        </w:rPr>
+        <w:t xml:space="preserve"> food with</w:t>
+      </w:r>
+      <w:r>
+        <w:rPr>
+          <w:rFonts w:ascii="Times New Roman" w:eastAsia="Times New Roman" w:hAnsi="Times New Roman" w:cs="Times New Roman"/>
+          <w:sz w:val="24"/>
+          <w:szCs w:val="24"/>
+        </w:rPr>
+        <w:t xml:space="preserve"> these locations. </w:t>
+      </w:r>
+      <w:r>
+        <w:rPr>
+          <w:rFonts w:ascii="Times New Roman" w:eastAsia="Times New Roman" w:hAnsi="Times New Roman" w:cs="Times New Roman"/>
+          <w:sz w:val="24"/>
+          <w:szCs w:val="24"/>
+        </w:rPr>
+        <w:t>W</w:t>
+      </w:r>
+      <w:r>
+        <w:rPr>
+          <w:rFonts w:ascii="Times New Roman" w:eastAsia="Times New Roman" w:hAnsi="Times New Roman" w:cs="Times New Roman"/>
+          <w:sz w:val="24"/>
+          <w:szCs w:val="24"/>
+        </w:rPr>
+        <w:t xml:space="preserve">e </w:t>
+      </w:r>
+      <w:r>
+        <w:rPr>
+          <w:rFonts w:ascii="Times New Roman" w:eastAsia="Times New Roman" w:hAnsi="Times New Roman" w:cs="Times New Roman"/>
+          <w:sz w:val="24"/>
+          <w:szCs w:val="24"/>
+        </w:rPr>
+        <w:t>limited data collection to the summer months (</w:t>
+      </w:r>
+      <w:r>
+        <w:rPr>
+          <w:rFonts w:ascii="Times New Roman" w:eastAsia="Times New Roman" w:hAnsi="Times New Roman" w:cs="Times New Roman"/>
+          <w:sz w:val="24"/>
+          <w:szCs w:val="24"/>
+        </w:rPr>
+        <w:t>June</w:t>
+      </w:r>
+      <w:r>
+        <w:rPr>
+          <w:rFonts w:ascii="Times New Roman" w:eastAsia="Times New Roman" w:hAnsi="Times New Roman" w:cs="Times New Roman"/>
+          <w:sz w:val="24"/>
+          <w:szCs w:val="24"/>
+        </w:rPr>
+        <w:t>-</w:t>
+      </w:r>
+      <w:r>
+        <w:rPr>
+          <w:rFonts w:ascii="Times New Roman" w:eastAsia="Times New Roman" w:hAnsi="Times New Roman" w:cs="Times New Roman"/>
+          <w:sz w:val="24"/>
+          <w:szCs w:val="24"/>
+        </w:rPr>
+        <w:t>September</w:t>
+      </w:r>
+      <w:r>
+        <w:rPr>
+          <w:rFonts w:ascii="Times New Roman" w:eastAsia="Times New Roman" w:hAnsi="Times New Roman" w:cs="Times New Roman"/>
+          <w:sz w:val="24"/>
+          <w:szCs w:val="24"/>
+        </w:rPr>
+        <w:t xml:space="preserve"> 2022</w:t>
+      </w:r>
+      <w:r>
+        <w:rPr>
+          <w:rFonts w:ascii="Times New Roman" w:eastAsia="Times New Roman" w:hAnsi="Times New Roman" w:cs="Times New Roman"/>
+          <w:sz w:val="24"/>
+          <w:szCs w:val="24"/>
+        </w:rPr>
+        <w:t>)</w:t>
       </w:r>
       <w:r>
         <w:rPr>
@@ -175,63 +383,340 @@
           <w:sz w:val="24"/>
           <w:szCs w:val="24"/>
         </w:rPr>
-        <w:t>crow si</w:t>
-      </w:r>
-      <w:r>
-        <w:rPr>
-          <w:rFonts w:ascii="Times New Roman" w:eastAsia="Times New Roman" w:hAnsi="Times New Roman" w:cs="Times New Roman"/>
-          <w:sz w:val="24"/>
-          <w:szCs w:val="24"/>
-        </w:rPr>
-        <w:t>gh</w:t>
-      </w:r>
-      <w:r>
-        <w:rPr>
-          <w:rFonts w:ascii="Times New Roman" w:eastAsia="Times New Roman" w:hAnsi="Times New Roman" w:cs="Times New Roman"/>
-          <w:sz w:val="24"/>
-          <w:szCs w:val="24"/>
-        </w:rPr>
-        <w:t>tings</w:t>
-      </w:r>
-      <w:r>
-        <w:rPr>
-          <w:rFonts w:ascii="Times New Roman" w:eastAsia="Times New Roman" w:hAnsi="Times New Roman" w:cs="Times New Roman"/>
-          <w:sz w:val="24"/>
-          <w:szCs w:val="24"/>
-        </w:rPr>
-        <w:t xml:space="preserve"> using Crowkemon Go</w:t>
-      </w:r>
-      <w:r>
-        <w:rPr>
-          <w:rFonts w:ascii="Times New Roman" w:eastAsia="Times New Roman" w:hAnsi="Times New Roman" w:cs="Times New Roman"/>
-          <w:sz w:val="24"/>
-          <w:szCs w:val="24"/>
-        </w:rPr>
-        <w:t xml:space="preserve"> between </w:t>
-      </w:r>
-      <w:r>
-        <w:rPr>
-          <w:rFonts w:ascii="Times New Roman" w:eastAsia="Times New Roman" w:hAnsi="Times New Roman" w:cs="Times New Roman"/>
-          <w:sz w:val="24"/>
-          <w:szCs w:val="24"/>
-        </w:rPr>
-        <w:t xml:space="preserve">January </w:t>
-      </w:r>
-      <w:r>
-        <w:rPr>
-          <w:rFonts w:ascii="Times New Roman" w:eastAsia="Times New Roman" w:hAnsi="Times New Roman" w:cs="Times New Roman"/>
-          <w:sz w:val="24"/>
-          <w:szCs w:val="24"/>
-        </w:rPr>
-        <w:t xml:space="preserve">and </w:t>
-      </w:r>
-      <w:r>
-        <w:rPr>
-          <w:rFonts w:ascii="Times New Roman" w:eastAsia="Times New Roman" w:hAnsi="Times New Roman" w:cs="Times New Roman"/>
-          <w:sz w:val="24"/>
-          <w:szCs w:val="24"/>
-        </w:rPr>
-        <w:t>May 2022</w:t>
+        <w:t xml:space="preserve">when nestlings </w:t>
+      </w:r>
+      <w:r>
+        <w:rPr>
+          <w:rFonts w:ascii="Times New Roman" w:eastAsia="Times New Roman" w:hAnsi="Times New Roman" w:cs="Times New Roman"/>
+          <w:sz w:val="24"/>
+          <w:szCs w:val="24"/>
+        </w:rPr>
+        <w:t xml:space="preserve">are </w:t>
+      </w:r>
+      <w:r>
+        <w:rPr>
+          <w:rFonts w:ascii="Times New Roman" w:eastAsia="Times New Roman" w:hAnsi="Times New Roman" w:cs="Times New Roman"/>
+          <w:sz w:val="24"/>
+          <w:szCs w:val="24"/>
+        </w:rPr>
+        <w:t>fledging,</w:t>
+      </w:r>
+      <w:r>
+        <w:rPr>
+          <w:rFonts w:ascii="Times New Roman" w:eastAsia="Times New Roman" w:hAnsi="Times New Roman" w:cs="Times New Roman"/>
+          <w:sz w:val="24"/>
+          <w:szCs w:val="24"/>
+        </w:rPr>
+        <w:t xml:space="preserve"> and </w:t>
+      </w:r>
+      <w:r>
+        <w:rPr>
+          <w:rFonts w:ascii="Times New Roman" w:eastAsia="Times New Roman" w:hAnsi="Times New Roman" w:cs="Times New Roman"/>
+          <w:sz w:val="24"/>
+          <w:szCs w:val="24"/>
+        </w:rPr>
+        <w:t>groups are less tightly bound by the territory immediately surrounding the nest</w:t>
+      </w:r>
+      <w:r>
+        <w:rPr>
+          <w:rFonts w:ascii="Times New Roman" w:eastAsia="Times New Roman" w:hAnsi="Times New Roman" w:cs="Times New Roman"/>
+          <w:sz w:val="24"/>
+          <w:szCs w:val="24"/>
+        </w:rPr>
+        <w:t xml:space="preserve">. One site was selected for recurrent </w:t>
+      </w:r>
+      <w:r>
+        <w:rPr>
+          <w:rFonts w:ascii="Times New Roman" w:eastAsia="Times New Roman" w:hAnsi="Times New Roman" w:cs="Times New Roman"/>
+          <w:sz w:val="24"/>
+          <w:szCs w:val="24"/>
+        </w:rPr>
+        <w:t>sampling</w:t>
+      </w:r>
+      <w:r>
+        <w:rPr>
+          <w:rFonts w:ascii="Times New Roman" w:eastAsia="Times New Roman" w:hAnsi="Times New Roman" w:cs="Times New Roman"/>
+          <w:sz w:val="24"/>
+          <w:szCs w:val="24"/>
+        </w:rPr>
+        <w:t xml:space="preserve"> (Fairview Park</w:t>
+      </w:r>
+      <w:r>
+        <w:rPr>
+          <w:rFonts w:ascii="Times New Roman" w:eastAsia="Times New Roman" w:hAnsi="Times New Roman" w:cs="Times New Roman"/>
+          <w:sz w:val="24"/>
+          <w:szCs w:val="24"/>
+        </w:rPr>
+        <w:t>,</w:t>
+      </w:r>
+      <w:r>
+        <w:rPr>
+          <w:rFonts w:ascii="Times New Roman" w:hAnsi="Times New Roman" w:cs="Times New Roman"/>
+        </w:rPr>
+        <w:t xml:space="preserve"> </w:t>
+      </w:r>
+      <w:r>
+        <w:rPr>
+          <w:rFonts w:ascii="Times New Roman" w:eastAsia="Times New Roman" w:hAnsi="Times New Roman" w:cs="Times New Roman"/>
+          <w:sz w:val="24"/>
+          <w:szCs w:val="24"/>
+        </w:rPr>
+        <w:t>43°10'57.4"N 79°14'44.9"W). We also visited areas with many crow sightings for opportunistic sampling, as the presence of crows was not guaranteed at other potential recurrent sampling locations</w:t>
+      </w:r>
+      <w:r>
+        <w:rPr>
+          <w:rFonts w:ascii="Times New Roman" w:eastAsia="Times New Roman" w:hAnsi="Times New Roman" w:cs="Times New Roman"/>
+          <w:sz w:val="24"/>
+          <w:szCs w:val="24"/>
+        </w:rPr>
+        <w:t xml:space="preserve"> (</w:t>
+      </w:r>
+      <w:r>
+        <w:rPr>
+          <w:rFonts w:ascii="Times New Roman" w:eastAsia="Times New Roman" w:hAnsi="Times New Roman" w:cs="Times New Roman"/>
+          <w:sz w:val="24"/>
+          <w:szCs w:val="24"/>
+        </w:rPr>
+        <w:t>f</w:t>
+      </w:r>
+      <w:r>
+        <w:rPr>
+          <w:rFonts w:ascii="Times New Roman" w:eastAsia="Times New Roman" w:hAnsi="Times New Roman" w:cs="Times New Roman"/>
+          <w:sz w:val="24"/>
+          <w:szCs w:val="24"/>
+        </w:rPr>
+        <w:t>ig. A1)</w:t>
+      </w:r>
+      <w:r>
+        <w:rPr>
+          <w:rFonts w:ascii="Times New Roman" w:eastAsia="Times New Roman" w:hAnsi="Times New Roman" w:cs="Times New Roman"/>
+          <w:sz w:val="24"/>
+          <w:szCs w:val="24"/>
+        </w:rPr>
+        <w:t>.</w:t>
+      </w:r>
+      <w:r>
+        <w:rPr>
+          <w:rFonts w:ascii="Times New Roman" w:eastAsia="Times New Roman" w:hAnsi="Times New Roman" w:cs="Times New Roman"/>
+          <w:sz w:val="24"/>
+          <w:szCs w:val="24"/>
+        </w:rPr>
+        <w:t xml:space="preserve"> </w:t>
+      </w:r>
+    </w:p>
+    <w:p>
+      <w:pPr>
+        <w:spacing w:before="240"/>
+        <w:rPr>
+          <w:rFonts w:ascii="Times New Roman" w:eastAsia="Times New Roman" w:hAnsi="Times New Roman" w:cs="Times New Roman"/>
+          <w:sz w:val="24"/>
+          <w:szCs w:val="24"/>
+        </w:rPr>
+      </w:pPr>
+      <w:r>
+        <w:rPr>
+          <w:rFonts w:ascii="Times New Roman" w:eastAsia="Times New Roman" w:hAnsi="Times New Roman" w:cs="Times New Roman"/>
+          <w:b/>
+          <w:sz w:val="24"/>
+          <w:szCs w:val="24"/>
+          <w:u w:val="single"/>
+        </w:rPr>
+        <w:t>Field observation</w:t>
+      </w:r>
+    </w:p>
+    <w:p>
+      <w:pPr>
+        <w:spacing w:before="240"/>
+        <w:rPr>
+          <w:del w:id="0" w:author="Alex Popescu" w:date="2023-11-13T13:12:00Z"/>
+          <w:rFonts w:ascii="Times New Roman" w:eastAsia="Times New Roman" w:hAnsi="Times New Roman" w:cs="Times New Roman"/>
+          <w:sz w:val="24"/>
+          <w:szCs w:val="24"/>
+        </w:rPr>
+      </w:pPr>
+      <w:r>
+        <w:rPr>
+          <w:rFonts w:ascii="Times New Roman" w:eastAsia="Times New Roman" w:hAnsi="Times New Roman" w:cs="Times New Roman"/>
+          <w:sz w:val="24"/>
+          <w:szCs w:val="24"/>
+        </w:rPr>
+        <w:t>Data collection</w:t>
+      </w:r>
+      <w:r>
+        <w:rPr>
+          <w:rFonts w:ascii="Times New Roman" w:eastAsia="Times New Roman" w:hAnsi="Times New Roman" w:cs="Times New Roman"/>
+          <w:sz w:val="24"/>
+          <w:szCs w:val="24"/>
+        </w:rPr>
+        <w:t xml:space="preserve"> was </w:t>
+      </w:r>
+      <w:r>
+        <w:rPr>
+          <w:rFonts w:ascii="Times New Roman" w:eastAsia="Times New Roman" w:hAnsi="Times New Roman" w:cs="Times New Roman"/>
+          <w:sz w:val="24"/>
+          <w:szCs w:val="24"/>
+        </w:rPr>
+        <w:t xml:space="preserve">performed during the </w:t>
+      </w:r>
+      <w:r>
+        <w:rPr>
+          <w:rFonts w:ascii="Times New Roman" w:eastAsia="Times New Roman" w:hAnsi="Times New Roman" w:cs="Times New Roman"/>
+          <w:sz w:val="24"/>
+          <w:szCs w:val="24"/>
+        </w:rPr>
+        <w:t xml:space="preserve">2-3 hours following </w:t>
+      </w:r>
+      <w:r>
+        <w:rPr>
+          <w:rFonts w:ascii="Times New Roman" w:eastAsia="Times New Roman" w:hAnsi="Times New Roman" w:cs="Times New Roman"/>
+          <w:sz w:val="24"/>
+          <w:szCs w:val="24"/>
+        </w:rPr>
+        <w:t>sunrise</w:t>
+      </w:r>
+      <w:r>
+        <w:rPr>
+          <w:rFonts w:ascii="Times New Roman" w:eastAsia="Times New Roman" w:hAnsi="Times New Roman" w:cs="Times New Roman"/>
+          <w:sz w:val="24"/>
+          <w:szCs w:val="24"/>
+        </w:rPr>
+        <w:t xml:space="preserve"> (</w:t>
+      </w:r>
+      <w:r>
+        <w:rPr>
+          <w:rFonts w:ascii="Times New Roman" w:eastAsia="Times New Roman" w:hAnsi="Times New Roman" w:cs="Times New Roman"/>
+          <w:sz w:val="24"/>
+          <w:szCs w:val="24"/>
+        </w:rPr>
+        <w:t xml:space="preserve">approx. </w:t>
+      </w:r>
+      <w:r>
+        <w:rPr>
+          <w:rFonts w:ascii="Times New Roman" w:eastAsia="Times New Roman" w:hAnsi="Times New Roman" w:cs="Times New Roman"/>
+          <w:sz w:val="24"/>
+          <w:szCs w:val="24"/>
+        </w:rPr>
+        <w:t>6</w:t>
+      </w:r>
+      <w:r>
+        <w:rPr>
+          <w:rFonts w:ascii="Times New Roman" w:eastAsia="Times New Roman" w:hAnsi="Times New Roman" w:cs="Times New Roman"/>
+          <w:sz w:val="24"/>
+          <w:szCs w:val="24"/>
+        </w:rPr>
+        <w:t>-9AM)</w:t>
+      </w:r>
+      <w:r>
+        <w:rPr>
+          <w:rFonts w:ascii="Times New Roman" w:eastAsia="Times New Roman" w:hAnsi="Times New Roman" w:cs="Times New Roman"/>
+          <w:sz w:val="24"/>
+          <w:szCs w:val="24"/>
+        </w:rPr>
+        <w:t>.</w:t>
+      </w:r>
+      <w:r>
+        <w:rPr>
+          <w:rFonts w:ascii="Times New Roman" w:eastAsia="Times New Roman" w:hAnsi="Times New Roman" w:cs="Times New Roman"/>
+          <w:sz w:val="24"/>
+          <w:szCs w:val="24"/>
+        </w:rPr>
+        <w:t xml:space="preserve"> No sampling was performed when it was raining</w:t>
+      </w:r>
+      <w:r>
+        <w:rPr>
+          <w:rFonts w:ascii="Times New Roman" w:eastAsia="Times New Roman" w:hAnsi="Times New Roman" w:cs="Times New Roman"/>
+          <w:sz w:val="24"/>
+          <w:szCs w:val="24"/>
+        </w:rPr>
+        <w:t xml:space="preserve"> or during adverse weather</w:t>
+      </w:r>
+      <w:r>
+        <w:rPr>
+          <w:rFonts w:ascii="Times New Roman" w:eastAsia="Times New Roman" w:hAnsi="Times New Roman" w:cs="Times New Roman"/>
+          <w:sz w:val="24"/>
+          <w:szCs w:val="24"/>
+        </w:rPr>
+        <w:t xml:space="preserve"> (</w:t>
+      </w:r>
+      <w:r>
+        <w:rPr>
+          <w:rFonts w:ascii="Times New Roman" w:eastAsia="Times New Roman" w:hAnsi="Times New Roman" w:cs="Times New Roman"/>
+          <w:sz w:val="24"/>
+          <w:szCs w:val="24"/>
+        </w:rPr>
+        <w:t>e.g.,</w:t>
+      </w:r>
+      <w:r>
+        <w:rPr>
+          <w:rFonts w:ascii="Times New Roman" w:eastAsia="Times New Roman" w:hAnsi="Times New Roman" w:cs="Times New Roman"/>
+          <w:sz w:val="24"/>
+          <w:szCs w:val="24"/>
+        </w:rPr>
+        <w:t xml:space="preserve"> thunderstorm</w:t>
+      </w:r>
+      <w:r>
+        <w:rPr>
+          <w:rFonts w:ascii="Times New Roman" w:eastAsia="Times New Roman" w:hAnsi="Times New Roman" w:cs="Times New Roman"/>
+          <w:sz w:val="24"/>
+          <w:szCs w:val="24"/>
+        </w:rPr>
+        <w:t xml:space="preserve"> or</w:t>
+      </w:r>
+      <w:r>
+        <w:rPr>
+          <w:rFonts w:ascii="Times New Roman" w:eastAsia="Times New Roman" w:hAnsi="Times New Roman" w:cs="Times New Roman"/>
+          <w:sz w:val="24"/>
+          <w:szCs w:val="24"/>
+        </w:rPr>
+        <w:t xml:space="preserve"> heatwave)</w:t>
+      </w:r>
+      <w:r>
+        <w:rPr>
+          <w:rFonts w:ascii="Times New Roman" w:eastAsia="Times New Roman" w:hAnsi="Times New Roman" w:cs="Times New Roman"/>
+          <w:sz w:val="24"/>
+          <w:szCs w:val="24"/>
+        </w:rPr>
+        <w:t>.</w:t>
+      </w:r>
+      <w:r>
+        <w:rPr>
+          <w:rFonts w:ascii="Times New Roman" w:eastAsia="Times New Roman" w:hAnsi="Times New Roman" w:cs="Times New Roman"/>
+          <w:sz w:val="24"/>
+          <w:szCs w:val="24"/>
+        </w:rPr>
+        <w:t xml:space="preserve"> </w:t>
+      </w:r>
+      <w:r>
+        <w:rPr>
+          <w:rFonts w:ascii="Times New Roman" w:eastAsia="Times New Roman" w:hAnsi="Times New Roman" w:cs="Times New Roman"/>
+          <w:sz w:val="24"/>
+          <w:szCs w:val="24"/>
+        </w:rPr>
+        <w:t xml:space="preserve">Upon arriving at the recurrent sampling location, a Nikon D5300 camera with a 70-300mm Nikkor lens was set up on a tripod a minimum </w:t>
+      </w:r>
+      <w:r>
+        <w:rPr>
+          <w:rFonts w:ascii="Times New Roman" w:eastAsia="Times New Roman" w:hAnsi="Times New Roman" w:cs="Times New Roman"/>
+          <w:sz w:val="24"/>
+          <w:szCs w:val="24"/>
+        </w:rPr>
+        <w:t xml:space="preserve">of </w:t>
+      </w:r>
+      <w:r>
+        <w:rPr>
+          <w:rFonts w:ascii="Times New Roman" w:eastAsia="Times New Roman" w:hAnsi="Times New Roman" w:cs="Times New Roman"/>
+          <w:sz w:val="24"/>
+          <w:szCs w:val="24"/>
+        </w:rPr>
+        <w:t>15m away from a concrete pad</w:t>
+      </w:r>
+      <w:r>
+        <w:rPr>
+          <w:rFonts w:ascii="Times New Roman" w:eastAsia="Times New Roman" w:hAnsi="Times New Roman" w:cs="Times New Roman"/>
+          <w:sz w:val="24"/>
+          <w:szCs w:val="24"/>
+        </w:rPr>
+        <w:t xml:space="preserve"> (predetermined bait location)</w:t>
       </w:r>
       <w:r>
         <w:rPr>
@@ -247,135 +732,270 @@
           <w:sz w:val="24"/>
           <w:szCs w:val="24"/>
         </w:rPr>
-        <w:t xml:space="preserve">From </w:t>
-      </w:r>
-      <w:r>
-        <w:rPr>
-          <w:rFonts w:ascii="Times New Roman" w:eastAsia="Times New Roman" w:hAnsi="Times New Roman" w:cs="Times New Roman"/>
-          <w:sz w:val="24"/>
-          <w:szCs w:val="24"/>
-        </w:rPr>
-        <w:t xml:space="preserve">April-May 2022, we visited potential </w:t>
-      </w:r>
-      <w:r>
-        <w:rPr>
-          <w:rFonts w:ascii="Times New Roman" w:eastAsia="Times New Roman" w:hAnsi="Times New Roman" w:cs="Times New Roman"/>
-          <w:sz w:val="24"/>
-          <w:szCs w:val="24"/>
-        </w:rPr>
-        <w:t xml:space="preserve">observation </w:t>
-      </w:r>
-      <w:r>
-        <w:rPr>
-          <w:rFonts w:ascii="Times New Roman" w:eastAsia="Times New Roman" w:hAnsi="Times New Roman" w:cs="Times New Roman"/>
-          <w:sz w:val="24"/>
-          <w:szCs w:val="24"/>
-        </w:rPr>
-        <w:t xml:space="preserve">sites and baited </w:t>
-      </w:r>
-      <w:r>
-        <w:rPr>
-          <w:rFonts w:ascii="Times New Roman" w:eastAsia="Times New Roman" w:hAnsi="Times New Roman" w:cs="Times New Roman"/>
-          <w:sz w:val="24"/>
-          <w:szCs w:val="24"/>
-        </w:rPr>
-        <w:t xml:space="preserve">them </w:t>
-      </w:r>
-      <w:r>
-        <w:rPr>
-          <w:rFonts w:ascii="Times New Roman" w:eastAsia="Times New Roman" w:hAnsi="Times New Roman" w:cs="Times New Roman"/>
-          <w:sz w:val="24"/>
-          <w:szCs w:val="24"/>
-        </w:rPr>
-        <w:t xml:space="preserve">with whole peanuts to attract crows and reinforce </w:t>
-      </w:r>
-      <w:r>
-        <w:rPr>
-          <w:rFonts w:ascii="Times New Roman" w:eastAsia="Times New Roman" w:hAnsi="Times New Roman" w:cs="Times New Roman"/>
-          <w:sz w:val="24"/>
-          <w:szCs w:val="24"/>
-        </w:rPr>
-        <w:t xml:space="preserve">an </w:t>
-      </w:r>
-      <w:r>
-        <w:rPr>
-          <w:rFonts w:ascii="Times New Roman" w:eastAsia="Times New Roman" w:hAnsi="Times New Roman" w:cs="Times New Roman"/>
-          <w:sz w:val="24"/>
-          <w:szCs w:val="24"/>
-        </w:rPr>
-        <w:t>association of</w:t>
-      </w:r>
-      <w:r>
-        <w:rPr>
-          <w:rFonts w:ascii="Times New Roman" w:eastAsia="Times New Roman" w:hAnsi="Times New Roman" w:cs="Times New Roman"/>
-          <w:sz w:val="24"/>
-          <w:szCs w:val="24"/>
-        </w:rPr>
-        <w:t xml:space="preserve"> food with</w:t>
-      </w:r>
-      <w:r>
-        <w:rPr>
-          <w:rFonts w:ascii="Times New Roman" w:eastAsia="Times New Roman" w:hAnsi="Times New Roman" w:cs="Times New Roman"/>
-          <w:sz w:val="24"/>
-          <w:szCs w:val="24"/>
-        </w:rPr>
-        <w:t xml:space="preserve"> these locations. </w:t>
-      </w:r>
-      <w:r>
-        <w:rPr>
-          <w:rFonts w:ascii="Times New Roman" w:eastAsia="Times New Roman" w:hAnsi="Times New Roman" w:cs="Times New Roman"/>
-          <w:sz w:val="24"/>
-          <w:szCs w:val="24"/>
-        </w:rPr>
-        <w:t>W</w:t>
-      </w:r>
-      <w:r>
-        <w:rPr>
-          <w:rFonts w:ascii="Times New Roman" w:eastAsia="Times New Roman" w:hAnsi="Times New Roman" w:cs="Times New Roman"/>
-          <w:sz w:val="24"/>
-          <w:szCs w:val="24"/>
-        </w:rPr>
-        <w:t xml:space="preserve">e </w:t>
-      </w:r>
-      <w:r>
-        <w:rPr>
-          <w:rFonts w:ascii="Times New Roman" w:eastAsia="Times New Roman" w:hAnsi="Times New Roman" w:cs="Times New Roman"/>
-          <w:sz w:val="24"/>
-          <w:szCs w:val="24"/>
-        </w:rPr>
-        <w:t>limited data collection to the summer months (</w:t>
-      </w:r>
-      <w:r>
-        <w:rPr>
-          <w:rFonts w:ascii="Times New Roman" w:eastAsia="Times New Roman" w:hAnsi="Times New Roman" w:cs="Times New Roman"/>
-          <w:sz w:val="24"/>
-          <w:szCs w:val="24"/>
-        </w:rPr>
-        <w:t>June</w:t>
-      </w:r>
-      <w:r>
-        <w:rPr>
-          <w:rFonts w:ascii="Times New Roman" w:eastAsia="Times New Roman" w:hAnsi="Times New Roman" w:cs="Times New Roman"/>
-          <w:sz w:val="24"/>
-          <w:szCs w:val="24"/>
-        </w:rPr>
-        <w:t>-</w:t>
-      </w:r>
-      <w:r>
-        <w:rPr>
-          <w:rFonts w:ascii="Times New Roman" w:eastAsia="Times New Roman" w:hAnsi="Times New Roman" w:cs="Times New Roman"/>
-          <w:sz w:val="24"/>
-          <w:szCs w:val="24"/>
-        </w:rPr>
-        <w:t>September</w:t>
-      </w:r>
-      <w:r>
-        <w:rPr>
-          <w:rFonts w:ascii="Times New Roman" w:eastAsia="Times New Roman" w:hAnsi="Times New Roman" w:cs="Times New Roman"/>
-          <w:sz w:val="24"/>
-          <w:szCs w:val="24"/>
-        </w:rPr>
-        <w:t xml:space="preserve"> 2022</w:t>
+        <w:t>If crows were already foraging in the area, we would begin recording immediately and not bait the site. If not, an</w:t>
+      </w:r>
+      <w:r>
+        <w:rPr>
+          <w:rFonts w:ascii="Times New Roman" w:eastAsia="Times New Roman" w:hAnsi="Times New Roman" w:cs="Times New Roman"/>
+          <w:sz w:val="24"/>
+          <w:szCs w:val="24"/>
+        </w:rPr>
+        <w:t xml:space="preserve"> observer approached and visibly dropped 30g of Cheez-Its, then returned to the camera. If crows were on-site, recording would start immediately, whereas if the crows were absent, a crow-caller would be used for 20 minutes (1 </w:t>
+      </w:r>
+      <w:r>
+        <w:rPr>
+          <w:rFonts w:ascii="Times New Roman" w:eastAsia="Times New Roman" w:hAnsi="Times New Roman" w:cs="Times New Roman"/>
+          <w:sz w:val="24"/>
+          <w:szCs w:val="24"/>
+        </w:rPr>
+        <w:t xml:space="preserve">5s. </w:t>
+      </w:r>
+      <w:r>
+        <w:rPr>
+          <w:rFonts w:ascii="Times New Roman" w:eastAsia="Times New Roman" w:hAnsi="Times New Roman" w:cs="Times New Roman"/>
+          <w:sz w:val="24"/>
+          <w:szCs w:val="24"/>
+        </w:rPr>
+        <w:t>call per min, 5</w:t>
+      </w:r>
+      <w:r>
+        <w:rPr>
+          <w:rFonts w:ascii="Times New Roman" w:eastAsia="Times New Roman" w:hAnsi="Times New Roman" w:cs="Times New Roman"/>
+          <w:sz w:val="24"/>
+          <w:szCs w:val="24"/>
+        </w:rPr>
+        <w:t xml:space="preserve"> </w:t>
+      </w:r>
+      <w:r>
+        <w:rPr>
+          <w:rFonts w:ascii="Times New Roman" w:eastAsia="Times New Roman" w:hAnsi="Times New Roman" w:cs="Times New Roman"/>
+          <w:sz w:val="24"/>
+          <w:szCs w:val="24"/>
+        </w:rPr>
+        <w:t xml:space="preserve">mins on, 5 mins off) to attract them. We would then begin recording upon the arrival of the crows and recorded </w:t>
+      </w:r>
+      <w:r>
+        <w:rPr>
+          <w:rFonts w:ascii="Times New Roman" w:eastAsia="Times New Roman" w:hAnsi="Times New Roman" w:cs="Times New Roman"/>
+          <w:sz w:val="24"/>
+          <w:szCs w:val="24"/>
+        </w:rPr>
+        <w:t xml:space="preserve">up </w:t>
+      </w:r>
+      <w:r>
+        <w:rPr>
+          <w:rFonts w:ascii="Times New Roman" w:eastAsia="Times New Roman" w:hAnsi="Times New Roman" w:cs="Times New Roman"/>
+          <w:sz w:val="24"/>
+          <w:szCs w:val="24"/>
+        </w:rPr>
+        <w:t>to maximum</w:t>
+      </w:r>
+      <w:r>
+        <w:rPr>
+          <w:rFonts w:ascii="Times New Roman" w:eastAsia="Times New Roman" w:hAnsi="Times New Roman" w:cs="Times New Roman"/>
+          <w:sz w:val="24"/>
+          <w:szCs w:val="24"/>
+        </w:rPr>
+        <w:t xml:space="preserve"> of 20 minutes.</w:t>
+      </w:r>
+      <w:r>
+        <w:rPr>
+          <w:rFonts w:ascii="Times New Roman" w:eastAsia="Times New Roman" w:hAnsi="Times New Roman" w:cs="Times New Roman"/>
+          <w:sz w:val="24"/>
+          <w:szCs w:val="24"/>
+        </w:rPr>
+        <w:t xml:space="preserve"> The recording was stopped if the crows vacated the area for longer than 5 minutes and we remained in the area for 10 minutes post-departure in case the crows returned. If the crows returned, we would continue the </w:t>
+      </w:r>
+      <w:proofErr w:type="spellStart"/>
+      <w:r>
+        <w:rPr>
+          <w:rFonts w:ascii="Times New Roman" w:eastAsia="Times New Roman" w:hAnsi="Times New Roman" w:cs="Times New Roman"/>
+          <w:sz w:val="24"/>
+          <w:szCs w:val="24"/>
+        </w:rPr>
+        <w:t>trial.</w:t>
+      </w:r>
+    </w:p>
+    <w:p>
+      <w:pPr>
+        <w:spacing w:before="240"/>
+        <w:rPr>
+          <w:rFonts w:ascii="Times New Roman" w:eastAsia="Times New Roman" w:hAnsi="Times New Roman" w:cs="Times New Roman"/>
+          <w:sz w:val="24"/>
+          <w:szCs w:val="24"/>
+        </w:rPr>
+      </w:pPr>
+      <w:r>
+        <w:rPr>
+          <w:rFonts w:ascii="Times New Roman" w:eastAsia="Times New Roman" w:hAnsi="Times New Roman" w:cs="Times New Roman"/>
+          <w:sz w:val="24"/>
+          <w:szCs w:val="24"/>
+        </w:rPr>
+        <w:t>For</w:t>
+      </w:r>
+      <w:proofErr w:type="spellEnd"/>
+      <w:r>
+        <w:rPr>
+          <w:rFonts w:ascii="Times New Roman" w:eastAsia="Times New Roman" w:hAnsi="Times New Roman" w:cs="Times New Roman"/>
+          <w:sz w:val="24"/>
+          <w:szCs w:val="24"/>
+        </w:rPr>
+        <w:t xml:space="preserve"> opportunistic sampling, we look</w:t>
+      </w:r>
+      <w:r>
+        <w:rPr>
+          <w:rFonts w:ascii="Times New Roman" w:eastAsia="Times New Roman" w:hAnsi="Times New Roman" w:cs="Times New Roman"/>
+          <w:sz w:val="24"/>
+          <w:szCs w:val="24"/>
+        </w:rPr>
+        <w:t>ed</w:t>
+      </w:r>
+      <w:r>
+        <w:rPr>
+          <w:rFonts w:ascii="Times New Roman" w:eastAsia="Times New Roman" w:hAnsi="Times New Roman" w:cs="Times New Roman"/>
+          <w:sz w:val="24"/>
+          <w:szCs w:val="24"/>
+        </w:rPr>
+        <w:t xml:space="preserve"> for crows using Crowkemon Go</w:t>
+      </w:r>
+      <w:r>
+        <w:rPr>
+          <w:rFonts w:ascii="Times New Roman" w:eastAsia="Times New Roman" w:hAnsi="Times New Roman" w:cs="Times New Roman"/>
+          <w:sz w:val="24"/>
+          <w:szCs w:val="24"/>
+        </w:rPr>
+        <w:t xml:space="preserve"> as a guide</w:t>
+      </w:r>
+      <w:r>
+        <w:rPr>
+          <w:rFonts w:ascii="Times New Roman" w:eastAsia="Times New Roman" w:hAnsi="Times New Roman" w:cs="Times New Roman"/>
+          <w:sz w:val="24"/>
+          <w:szCs w:val="24"/>
+        </w:rPr>
+        <w:t>. If we found crows that were already foraging, we would set up in the same manner as for recurrent sampling</w:t>
+      </w:r>
+      <w:r>
+        <w:rPr>
+          <w:rFonts w:ascii="Times New Roman" w:eastAsia="Times New Roman" w:hAnsi="Times New Roman" w:cs="Times New Roman"/>
+          <w:sz w:val="24"/>
+          <w:szCs w:val="24"/>
+        </w:rPr>
+        <w:t xml:space="preserve"> and</w:t>
+      </w:r>
+      <w:r>
+        <w:rPr>
+          <w:rFonts w:ascii="Times New Roman" w:eastAsia="Times New Roman" w:hAnsi="Times New Roman" w:cs="Times New Roman"/>
+          <w:sz w:val="24"/>
+          <w:szCs w:val="24"/>
+        </w:rPr>
+        <w:t xml:space="preserve"> did not bait the site. </w:t>
+      </w:r>
+      <w:r>
+        <w:rPr>
+          <w:rFonts w:ascii="Times New Roman" w:eastAsia="Times New Roman" w:hAnsi="Times New Roman" w:cs="Times New Roman"/>
+          <w:sz w:val="24"/>
+          <w:szCs w:val="24"/>
+        </w:rPr>
+        <w:t>Conversely</w:t>
+      </w:r>
+      <w:r>
+        <w:rPr>
+          <w:rFonts w:ascii="Times New Roman" w:eastAsia="Times New Roman" w:hAnsi="Times New Roman" w:cs="Times New Roman"/>
+          <w:sz w:val="24"/>
+          <w:szCs w:val="24"/>
+        </w:rPr>
+        <w:t xml:space="preserve">, if the crows were not already foraging, we would bait the site as we did for recurrent </w:t>
+      </w:r>
+      <w:r>
+        <w:rPr>
+          <w:rFonts w:ascii="Times New Roman" w:eastAsia="Times New Roman" w:hAnsi="Times New Roman" w:cs="Times New Roman"/>
+          <w:sz w:val="24"/>
+          <w:szCs w:val="24"/>
+        </w:rPr>
+        <w:t>sampling.</w:t>
+      </w:r>
+    </w:p>
+    <w:p>
+      <w:pPr>
+        <w:spacing w:before="240"/>
+        <w:rPr>
+          <w:rFonts w:ascii="Times New Roman" w:eastAsia="Times New Roman" w:hAnsi="Times New Roman" w:cs="Times New Roman"/>
+          <w:iCs/>
+          <w:sz w:val="24"/>
+          <w:szCs w:val="24"/>
+        </w:rPr>
+      </w:pPr>
+      <w:r>
+        <w:rPr>
+          <w:rFonts w:ascii="Times New Roman" w:eastAsia="Times New Roman" w:hAnsi="Times New Roman" w:cs="Times New Roman"/>
+          <w:sz w:val="24"/>
+          <w:szCs w:val="24"/>
+        </w:rPr>
+        <w:t>The presence of a sentinel</w:t>
+      </w:r>
+      <w:r>
+        <w:rPr>
+          <w:rFonts w:ascii="Times New Roman" w:eastAsia="Times New Roman" w:hAnsi="Times New Roman" w:cs="Times New Roman"/>
+          <w:sz w:val="24"/>
+          <w:szCs w:val="24"/>
+        </w:rPr>
+        <w:t>, whether heard or seen, was announced verbally</w:t>
+      </w:r>
+      <w:r>
+        <w:rPr>
+          <w:rFonts w:ascii="Times New Roman" w:eastAsia="Times New Roman" w:hAnsi="Times New Roman" w:cs="Times New Roman"/>
+          <w:sz w:val="24"/>
+          <w:szCs w:val="24"/>
+        </w:rPr>
+        <w:t xml:space="preserve"> by the observer</w:t>
+      </w:r>
+      <w:r>
+        <w:rPr>
+          <w:rFonts w:ascii="Times New Roman" w:eastAsia="Times New Roman" w:hAnsi="Times New Roman" w:cs="Times New Roman"/>
+          <w:sz w:val="24"/>
+          <w:szCs w:val="24"/>
+        </w:rPr>
+        <w:t xml:space="preserve"> during the recording</w:t>
+      </w:r>
+      <w:r>
+        <w:rPr>
+          <w:rFonts w:ascii="Times New Roman" w:eastAsia="Times New Roman" w:hAnsi="Times New Roman" w:cs="Times New Roman"/>
+          <w:sz w:val="24"/>
+          <w:szCs w:val="24"/>
+        </w:rPr>
+        <w:t xml:space="preserve">, and </w:t>
+      </w:r>
+      <w:r>
+        <w:rPr>
+          <w:rFonts w:ascii="Times New Roman" w:eastAsia="Times New Roman" w:hAnsi="Times New Roman" w:cs="Times New Roman"/>
+          <w:sz w:val="24"/>
+          <w:szCs w:val="24"/>
+        </w:rPr>
+        <w:t>group size and disturbances</w:t>
+      </w:r>
+      <w:r>
+        <w:rPr>
+          <w:rFonts w:ascii="Times New Roman" w:eastAsia="Times New Roman" w:hAnsi="Times New Roman" w:cs="Times New Roman"/>
+          <w:sz w:val="24"/>
+          <w:szCs w:val="24"/>
+        </w:rPr>
+        <w:t xml:space="preserve"> (</w:t>
+      </w:r>
+      <w:r>
+        <w:rPr>
+          <w:rFonts w:ascii="Times New Roman" w:eastAsia="Times New Roman" w:hAnsi="Times New Roman" w:cs="Times New Roman"/>
+          <w:sz w:val="24"/>
+          <w:szCs w:val="24"/>
+        </w:rPr>
+        <w:t xml:space="preserve">e.g., </w:t>
+      </w:r>
+      <w:r>
+        <w:rPr>
+          <w:rFonts w:ascii="Times New Roman" w:eastAsia="Times New Roman" w:hAnsi="Times New Roman" w:cs="Times New Roman"/>
+          <w:sz w:val="24"/>
+          <w:szCs w:val="24"/>
+        </w:rPr>
+        <w:t>pedestrians, pets, vehicles</w:t>
       </w:r>
       <w:r>
         <w:rPr>
@@ -391,6 +1011,30 @@
           <w:sz w:val="24"/>
           <w:szCs w:val="24"/>
         </w:rPr>
+        <w:t xml:space="preserve"> were also </w:t>
+      </w:r>
+      <w:r>
+        <w:rPr>
+          <w:rFonts w:ascii="Times New Roman" w:eastAsia="Times New Roman" w:hAnsi="Times New Roman" w:cs="Times New Roman"/>
+          <w:sz w:val="24"/>
+          <w:szCs w:val="24"/>
+        </w:rPr>
+        <w:t>verbally noted</w:t>
+      </w:r>
+      <w:r>
+        <w:rPr>
+          <w:rFonts w:ascii="Times New Roman" w:eastAsia="Times New Roman" w:hAnsi="Times New Roman" w:cs="Times New Roman"/>
+          <w:sz w:val="24"/>
+          <w:szCs w:val="24"/>
+        </w:rPr>
+        <w:t>.</w:t>
+      </w:r>
+      <w:r>
+        <w:rPr>
+          <w:rFonts w:ascii="Times New Roman" w:eastAsia="Times New Roman" w:hAnsi="Times New Roman" w:cs="Times New Roman"/>
+          <w:sz w:val="24"/>
+          <w:szCs w:val="24"/>
+        </w:rPr>
         <w:t xml:space="preserve"> </w:t>
       </w:r>
       <w:r>
@@ -399,349 +1043,63 @@
           <w:sz w:val="24"/>
           <w:szCs w:val="24"/>
         </w:rPr>
-        <w:t xml:space="preserve">when nestlings </w:t>
-      </w:r>
-      <w:r>
-        <w:rPr>
-          <w:rFonts w:ascii="Times New Roman" w:eastAsia="Times New Roman" w:hAnsi="Times New Roman" w:cs="Times New Roman"/>
-          <w:sz w:val="24"/>
-          <w:szCs w:val="24"/>
-        </w:rPr>
-        <w:t xml:space="preserve">are </w:t>
-      </w:r>
-      <w:r>
-        <w:rPr>
-          <w:rFonts w:ascii="Times New Roman" w:eastAsia="Times New Roman" w:hAnsi="Times New Roman" w:cs="Times New Roman"/>
-          <w:sz w:val="24"/>
-          <w:szCs w:val="24"/>
-        </w:rPr>
-        <w:t>fledging,</w:t>
-      </w:r>
-      <w:r>
-        <w:rPr>
-          <w:rFonts w:ascii="Times New Roman" w:eastAsia="Times New Roman" w:hAnsi="Times New Roman" w:cs="Times New Roman"/>
-          <w:sz w:val="24"/>
-          <w:szCs w:val="24"/>
-        </w:rPr>
-        <w:t xml:space="preserve"> and </w:t>
-      </w:r>
-      <w:r>
-        <w:rPr>
-          <w:rFonts w:ascii="Times New Roman" w:eastAsia="Times New Roman" w:hAnsi="Times New Roman" w:cs="Times New Roman"/>
-          <w:sz w:val="24"/>
-          <w:szCs w:val="24"/>
-        </w:rPr>
-        <w:t>groups are less tightly bound by the territory immediately surrounding the nest</w:t>
-      </w:r>
-      <w:r>
-        <w:rPr>
-          <w:rFonts w:ascii="Times New Roman" w:eastAsia="Times New Roman" w:hAnsi="Times New Roman" w:cs="Times New Roman"/>
-          <w:sz w:val="24"/>
-          <w:szCs w:val="24"/>
-        </w:rPr>
-        <w:t xml:space="preserve">. One site was selected for recurrent </w:t>
-      </w:r>
-      <w:r>
-        <w:rPr>
-          <w:rFonts w:ascii="Times New Roman" w:eastAsia="Times New Roman" w:hAnsi="Times New Roman" w:cs="Times New Roman"/>
-          <w:sz w:val="24"/>
-          <w:szCs w:val="24"/>
-        </w:rPr>
-        <w:t>sampling</w:t>
-      </w:r>
-      <w:r>
-        <w:rPr>
-          <w:rFonts w:ascii="Times New Roman" w:eastAsia="Times New Roman" w:hAnsi="Times New Roman" w:cs="Times New Roman"/>
-          <w:sz w:val="24"/>
-          <w:szCs w:val="24"/>
-        </w:rPr>
-        <w:t xml:space="preserve"> (Fairview Park</w:t>
-      </w:r>
-      <w:r>
-        <w:rPr>
-          <w:rFonts w:ascii="Times New Roman" w:eastAsia="Times New Roman" w:hAnsi="Times New Roman" w:cs="Times New Roman"/>
-          <w:sz w:val="24"/>
-          <w:szCs w:val="24"/>
-        </w:rPr>
-        <w:t>,</w:t>
-      </w:r>
-      <w:r>
-        <w:rPr>
-          <w:rFonts w:ascii="Times New Roman" w:hAnsi="Times New Roman" w:cs="Times New Roman"/>
-        </w:rPr>
-        <w:t xml:space="preserve"> </w:t>
-      </w:r>
-      <w:r>
-        <w:rPr>
-          <w:rFonts w:ascii="Times New Roman" w:eastAsia="Times New Roman" w:hAnsi="Times New Roman" w:cs="Times New Roman"/>
-          <w:sz w:val="24"/>
-          <w:szCs w:val="24"/>
-        </w:rPr>
-        <w:t>43°10'57.4"N 79°14'44.9"W). We also visited areas with many crow sightings for opportunistic sampling, as the presence of crows was not guaranteed at other potential recurrent sampling locations</w:t>
-      </w:r>
-      <w:r>
-        <w:rPr>
-          <w:rFonts w:ascii="Times New Roman" w:eastAsia="Times New Roman" w:hAnsi="Times New Roman" w:cs="Times New Roman"/>
-          <w:sz w:val="24"/>
-          <w:szCs w:val="24"/>
-        </w:rPr>
-        <w:t xml:space="preserve"> (</w:t>
-      </w:r>
-      <w:r>
-        <w:rPr>
-          <w:rFonts w:ascii="Times New Roman" w:eastAsia="Times New Roman" w:hAnsi="Times New Roman" w:cs="Times New Roman"/>
-          <w:sz w:val="24"/>
-          <w:szCs w:val="24"/>
-        </w:rPr>
-        <w:t>f</w:t>
-      </w:r>
-      <w:r>
-        <w:rPr>
-          <w:rFonts w:ascii="Times New Roman" w:eastAsia="Times New Roman" w:hAnsi="Times New Roman" w:cs="Times New Roman"/>
-          <w:sz w:val="24"/>
-          <w:szCs w:val="24"/>
-        </w:rPr>
-        <w:t>ig. A1)</w:t>
-      </w:r>
-      <w:r>
-        <w:rPr>
-          <w:rFonts w:ascii="Times New Roman" w:eastAsia="Times New Roman" w:hAnsi="Times New Roman" w:cs="Times New Roman"/>
-          <w:sz w:val="24"/>
-          <w:szCs w:val="24"/>
-        </w:rPr>
-        <w:t>.</w:t>
-      </w:r>
-      <w:r>
-        <w:rPr>
-          <w:rFonts w:ascii="Times New Roman" w:eastAsia="Times New Roman" w:hAnsi="Times New Roman" w:cs="Times New Roman"/>
-          <w:sz w:val="24"/>
-          <w:szCs w:val="24"/>
-        </w:rPr>
-        <w:t xml:space="preserve"> </w:t>
-      </w:r>
-    </w:p>
-    <w:p>
-      <w:pPr>
-        <w:spacing w:before="240"/>
-        <w:rPr>
-          <w:rFonts w:ascii="Times New Roman" w:eastAsia="Times New Roman" w:hAnsi="Times New Roman" w:cs="Times New Roman"/>
-          <w:sz w:val="24"/>
-          <w:szCs w:val="24"/>
-        </w:rPr>
-      </w:pPr>
-      <w:r>
-        <w:rPr>
-          <w:rFonts w:ascii="Times New Roman" w:eastAsia="Times New Roman" w:hAnsi="Times New Roman" w:cs="Times New Roman"/>
-          <w:b/>
-          <w:sz w:val="24"/>
-          <w:szCs w:val="24"/>
-          <w:u w:val="single"/>
-        </w:rPr>
-        <w:t>Field observation</w:t>
-      </w:r>
-    </w:p>
-    <w:p>
-      <w:pPr>
-        <w:spacing w:before="240"/>
-        <w:rPr>
-          <w:rFonts w:ascii="Times New Roman" w:eastAsia="Times New Roman" w:hAnsi="Times New Roman" w:cs="Times New Roman"/>
-          <w:sz w:val="24"/>
-          <w:szCs w:val="24"/>
-        </w:rPr>
-      </w:pPr>
-      <w:r>
-        <w:rPr>
-          <w:rFonts w:ascii="Times New Roman" w:eastAsia="Times New Roman" w:hAnsi="Times New Roman" w:cs="Times New Roman"/>
-          <w:sz w:val="24"/>
-          <w:szCs w:val="24"/>
-        </w:rPr>
-        <w:t>Data collection</w:t>
-      </w:r>
-      <w:r>
-        <w:rPr>
-          <w:rFonts w:ascii="Times New Roman" w:eastAsia="Times New Roman" w:hAnsi="Times New Roman" w:cs="Times New Roman"/>
-          <w:sz w:val="24"/>
-          <w:szCs w:val="24"/>
-        </w:rPr>
-        <w:t xml:space="preserve"> was </w:t>
-      </w:r>
-      <w:r>
-        <w:rPr>
-          <w:rFonts w:ascii="Times New Roman" w:eastAsia="Times New Roman" w:hAnsi="Times New Roman" w:cs="Times New Roman"/>
-          <w:sz w:val="24"/>
-          <w:szCs w:val="24"/>
-        </w:rPr>
-        <w:t xml:space="preserve">performed during the </w:t>
-      </w:r>
-      <w:r>
-        <w:rPr>
-          <w:rFonts w:ascii="Times New Roman" w:eastAsia="Times New Roman" w:hAnsi="Times New Roman" w:cs="Times New Roman"/>
-          <w:sz w:val="24"/>
-          <w:szCs w:val="24"/>
-        </w:rPr>
-        <w:t xml:space="preserve">2-3 hours following </w:t>
-      </w:r>
-      <w:r>
-        <w:rPr>
-          <w:rFonts w:ascii="Times New Roman" w:eastAsia="Times New Roman" w:hAnsi="Times New Roman" w:cs="Times New Roman"/>
-          <w:sz w:val="24"/>
-          <w:szCs w:val="24"/>
-        </w:rPr>
-        <w:t>sunrise</w:t>
-      </w:r>
-      <w:r>
-        <w:rPr>
-          <w:rFonts w:ascii="Times New Roman" w:eastAsia="Times New Roman" w:hAnsi="Times New Roman" w:cs="Times New Roman"/>
-          <w:sz w:val="24"/>
-          <w:szCs w:val="24"/>
-        </w:rPr>
-        <w:t xml:space="preserve"> (</w:t>
-      </w:r>
-      <w:r>
-        <w:rPr>
-          <w:rFonts w:ascii="Times New Roman" w:eastAsia="Times New Roman" w:hAnsi="Times New Roman" w:cs="Times New Roman"/>
-          <w:sz w:val="24"/>
-          <w:szCs w:val="24"/>
-        </w:rPr>
-        <w:t xml:space="preserve">approx. </w:t>
-      </w:r>
-      <w:r>
-        <w:rPr>
-          <w:rFonts w:ascii="Times New Roman" w:eastAsia="Times New Roman" w:hAnsi="Times New Roman" w:cs="Times New Roman"/>
-          <w:sz w:val="24"/>
-          <w:szCs w:val="24"/>
-        </w:rPr>
-        <w:t>6</w:t>
-      </w:r>
-      <w:r>
-        <w:rPr>
-          <w:rFonts w:ascii="Times New Roman" w:eastAsia="Times New Roman" w:hAnsi="Times New Roman" w:cs="Times New Roman"/>
-          <w:sz w:val="24"/>
-          <w:szCs w:val="24"/>
-        </w:rPr>
-        <w:t>-9AM)</w:t>
-      </w:r>
-      <w:r>
-        <w:rPr>
-          <w:rFonts w:ascii="Times New Roman" w:eastAsia="Times New Roman" w:hAnsi="Times New Roman" w:cs="Times New Roman"/>
-          <w:sz w:val="24"/>
-          <w:szCs w:val="24"/>
-        </w:rPr>
-        <w:t>.</w:t>
-      </w:r>
-      <w:r>
-        <w:rPr>
-          <w:rFonts w:ascii="Times New Roman" w:eastAsia="Times New Roman" w:hAnsi="Times New Roman" w:cs="Times New Roman"/>
-          <w:sz w:val="24"/>
-          <w:szCs w:val="24"/>
-        </w:rPr>
-        <w:t xml:space="preserve"> No sampling was performed when it was raining</w:t>
-      </w:r>
-      <w:r>
-        <w:rPr>
-          <w:rFonts w:ascii="Times New Roman" w:eastAsia="Times New Roman" w:hAnsi="Times New Roman" w:cs="Times New Roman"/>
-          <w:sz w:val="24"/>
-          <w:szCs w:val="24"/>
-        </w:rPr>
-        <w:t xml:space="preserve"> or during adverse weather</w:t>
-      </w:r>
-      <w:r>
-        <w:rPr>
-          <w:rFonts w:ascii="Times New Roman" w:eastAsia="Times New Roman" w:hAnsi="Times New Roman" w:cs="Times New Roman"/>
-          <w:sz w:val="24"/>
-          <w:szCs w:val="24"/>
-        </w:rPr>
-        <w:t xml:space="preserve"> (</w:t>
-      </w:r>
-      <w:r>
-        <w:rPr>
-          <w:rFonts w:ascii="Times New Roman" w:eastAsia="Times New Roman" w:hAnsi="Times New Roman" w:cs="Times New Roman"/>
-          <w:sz w:val="24"/>
-          <w:szCs w:val="24"/>
-        </w:rPr>
-        <w:t>e.g.,</w:t>
-      </w:r>
-      <w:r>
-        <w:rPr>
-          <w:rFonts w:ascii="Times New Roman" w:eastAsia="Times New Roman" w:hAnsi="Times New Roman" w:cs="Times New Roman"/>
-          <w:sz w:val="24"/>
-          <w:szCs w:val="24"/>
-        </w:rPr>
-        <w:t xml:space="preserve"> thunderstorm</w:t>
-      </w:r>
-      <w:r>
-        <w:rPr>
-          <w:rFonts w:ascii="Times New Roman" w:eastAsia="Times New Roman" w:hAnsi="Times New Roman" w:cs="Times New Roman"/>
-          <w:sz w:val="24"/>
-          <w:szCs w:val="24"/>
-        </w:rPr>
-        <w:t xml:space="preserve"> or</w:t>
-      </w:r>
-      <w:r>
-        <w:rPr>
-          <w:rFonts w:ascii="Times New Roman" w:eastAsia="Times New Roman" w:hAnsi="Times New Roman" w:cs="Times New Roman"/>
-          <w:sz w:val="24"/>
-          <w:szCs w:val="24"/>
-        </w:rPr>
-        <w:t xml:space="preserve"> heatwave)</w:t>
-      </w:r>
-      <w:r>
-        <w:rPr>
-          <w:rFonts w:ascii="Times New Roman" w:eastAsia="Times New Roman" w:hAnsi="Times New Roman" w:cs="Times New Roman"/>
-          <w:sz w:val="24"/>
-          <w:szCs w:val="24"/>
-        </w:rPr>
-        <w:t>.</w:t>
-      </w:r>
-      <w:r>
-        <w:rPr>
-          <w:rFonts w:ascii="Times New Roman" w:eastAsia="Times New Roman" w:hAnsi="Times New Roman" w:cs="Times New Roman"/>
-          <w:sz w:val="24"/>
-          <w:szCs w:val="24"/>
-        </w:rPr>
-        <w:t xml:space="preserve"> </w:t>
-      </w:r>
-    </w:p>
-    <w:p>
-      <w:pPr>
-        <w:spacing w:before="240"/>
-        <w:rPr>
-          <w:rFonts w:ascii="Times New Roman" w:eastAsia="Times New Roman" w:hAnsi="Times New Roman" w:cs="Times New Roman"/>
-          <w:sz w:val="24"/>
-          <w:szCs w:val="24"/>
-        </w:rPr>
-      </w:pPr>
-      <w:r>
-        <w:rPr>
-          <w:rFonts w:ascii="Times New Roman" w:eastAsia="Times New Roman" w:hAnsi="Times New Roman" w:cs="Times New Roman"/>
-          <w:sz w:val="24"/>
-          <w:szCs w:val="24"/>
-        </w:rPr>
-        <w:t xml:space="preserve">Upon arriving at the recurrent sampling location, a Nikon D5300 camera with a 70-300mm Nikkor lens was set up on a tripod a minimum </w:t>
-      </w:r>
-      <w:r>
-        <w:rPr>
-          <w:rFonts w:ascii="Times New Roman" w:eastAsia="Times New Roman" w:hAnsi="Times New Roman" w:cs="Times New Roman"/>
-          <w:sz w:val="24"/>
-          <w:szCs w:val="24"/>
-        </w:rPr>
-        <w:t xml:space="preserve">of </w:t>
-      </w:r>
-      <w:r>
-        <w:rPr>
-          <w:rFonts w:ascii="Times New Roman" w:eastAsia="Times New Roman" w:hAnsi="Times New Roman" w:cs="Times New Roman"/>
-          <w:sz w:val="24"/>
-          <w:szCs w:val="24"/>
-        </w:rPr>
-        <w:t>15m away from a concrete pad</w:t>
-      </w:r>
-      <w:r>
-        <w:rPr>
-          <w:rFonts w:ascii="Times New Roman" w:eastAsia="Times New Roman" w:hAnsi="Times New Roman" w:cs="Times New Roman"/>
-          <w:sz w:val="24"/>
-          <w:szCs w:val="24"/>
-        </w:rPr>
-        <w:t xml:space="preserve"> (predetermined bait location)</w:t>
+        <w:t>For each location, w</w:t>
+      </w:r>
+      <w:r>
+        <w:rPr>
+          <w:rFonts w:ascii="Times New Roman" w:eastAsia="Times New Roman" w:hAnsi="Times New Roman" w:cs="Times New Roman"/>
+          <w:sz w:val="24"/>
+          <w:szCs w:val="24"/>
+        </w:rPr>
+        <w:t xml:space="preserve">e classified the type of environment using </w:t>
+      </w:r>
+      <w:r>
+        <w:rPr>
+          <w:rFonts w:ascii="Times New Roman" w:eastAsia="Times New Roman" w:hAnsi="Times New Roman" w:cs="Times New Roman"/>
+          <w:sz w:val="24"/>
+          <w:szCs w:val="24"/>
+        </w:rPr>
+        <w:t xml:space="preserve">St. Catharine municipal </w:t>
+      </w:r>
+      <w:r>
+        <w:rPr>
+          <w:rFonts w:ascii="Times New Roman" w:eastAsia="Times New Roman" w:hAnsi="Times New Roman" w:cs="Times New Roman"/>
+          <w:sz w:val="24"/>
+          <w:szCs w:val="24"/>
+        </w:rPr>
+        <w:t>zoning maps</w:t>
+      </w:r>
+      <w:r>
+        <w:rPr>
+          <w:rFonts w:ascii="Times New Roman" w:eastAsia="Times New Roman" w:hAnsi="Times New Roman" w:cs="Times New Roman"/>
+          <w:sz w:val="24"/>
+          <w:szCs w:val="24"/>
+        </w:rPr>
+        <w:t>. The ‘generalized environment’, a factor used for all subsequent analyses, was categorized by labeling all types of green spaces as “green”, and all types of commercial area as “commercial”</w:t>
+      </w:r>
+      <w:r>
+        <w:rPr>
+          <w:rFonts w:ascii="Times New Roman" w:eastAsia="Times New Roman" w:hAnsi="Times New Roman" w:cs="Times New Roman"/>
+          <w:sz w:val="24"/>
+          <w:szCs w:val="24"/>
+        </w:rPr>
+        <w:t xml:space="preserve"> (Table </w:t>
+      </w:r>
+      <w:r>
+        <w:rPr>
+          <w:rFonts w:ascii="Times New Roman" w:eastAsia="Times New Roman" w:hAnsi="Times New Roman" w:cs="Times New Roman"/>
+          <w:sz w:val="24"/>
+          <w:szCs w:val="24"/>
+        </w:rPr>
+        <w:t>A</w:t>
+      </w:r>
+      <w:r>
+        <w:rPr>
+          <w:rFonts w:ascii="Times New Roman" w:eastAsia="Times New Roman" w:hAnsi="Times New Roman" w:cs="Times New Roman"/>
+          <w:sz w:val="24"/>
+          <w:szCs w:val="24"/>
+        </w:rPr>
+        <w:t>1)</w:t>
       </w:r>
       <w:r>
         <w:rPr>
@@ -757,332 +1115,7 @@
           <w:sz w:val="24"/>
           <w:szCs w:val="24"/>
         </w:rPr>
-        <w:t>If crows were already foraging in the area, we would begin recording immediately and not bait the site. If not, an</w:t>
-      </w:r>
-      <w:r>
-        <w:rPr>
-          <w:rFonts w:ascii="Times New Roman" w:eastAsia="Times New Roman" w:hAnsi="Times New Roman" w:cs="Times New Roman"/>
-          <w:sz w:val="24"/>
-          <w:szCs w:val="24"/>
-        </w:rPr>
-        <w:t xml:space="preserve"> observer approached and visibly dropped 30g of Cheez-Its, then returned to the camera. If crows were on-site, recording would start immediately, whereas if the crows were absent, a crow-caller would be used for 20 minutes (1 </w:t>
-      </w:r>
-      <w:r>
-        <w:rPr>
-          <w:rFonts w:ascii="Times New Roman" w:eastAsia="Times New Roman" w:hAnsi="Times New Roman" w:cs="Times New Roman"/>
-          <w:sz w:val="24"/>
-          <w:szCs w:val="24"/>
-        </w:rPr>
-        <w:t xml:space="preserve">5s. </w:t>
-      </w:r>
-      <w:r>
-        <w:rPr>
-          <w:rFonts w:ascii="Times New Roman" w:eastAsia="Times New Roman" w:hAnsi="Times New Roman" w:cs="Times New Roman"/>
-          <w:sz w:val="24"/>
-          <w:szCs w:val="24"/>
-        </w:rPr>
-        <w:t>call per min, 5</w:t>
-      </w:r>
-      <w:r>
-        <w:rPr>
-          <w:rFonts w:ascii="Times New Roman" w:eastAsia="Times New Roman" w:hAnsi="Times New Roman" w:cs="Times New Roman"/>
-          <w:sz w:val="24"/>
-          <w:szCs w:val="24"/>
-        </w:rPr>
-        <w:t xml:space="preserve"> </w:t>
-      </w:r>
-      <w:r>
-        <w:rPr>
-          <w:rFonts w:ascii="Times New Roman" w:eastAsia="Times New Roman" w:hAnsi="Times New Roman" w:cs="Times New Roman"/>
-          <w:sz w:val="24"/>
-          <w:szCs w:val="24"/>
-        </w:rPr>
-        <w:t xml:space="preserve">mins on, 5 mins off) to attract them. We would then begin recording upon the arrival of the crows and recorded </w:t>
-      </w:r>
-      <w:r>
-        <w:rPr>
-          <w:rFonts w:ascii="Times New Roman" w:eastAsia="Times New Roman" w:hAnsi="Times New Roman" w:cs="Times New Roman"/>
-          <w:sz w:val="24"/>
-          <w:szCs w:val="24"/>
-        </w:rPr>
-        <w:t xml:space="preserve">up </w:t>
-      </w:r>
-      <w:r>
-        <w:rPr>
-          <w:rFonts w:ascii="Times New Roman" w:eastAsia="Times New Roman" w:hAnsi="Times New Roman" w:cs="Times New Roman"/>
-          <w:sz w:val="24"/>
-          <w:szCs w:val="24"/>
-        </w:rPr>
-        <w:t>to maximum</w:t>
-      </w:r>
-      <w:r>
-        <w:rPr>
-          <w:rFonts w:ascii="Times New Roman" w:eastAsia="Times New Roman" w:hAnsi="Times New Roman" w:cs="Times New Roman"/>
-          <w:sz w:val="24"/>
-          <w:szCs w:val="24"/>
-        </w:rPr>
-        <w:t xml:space="preserve"> of 20 minutes.</w:t>
-      </w:r>
-      <w:r>
-        <w:rPr>
-          <w:rFonts w:ascii="Times New Roman" w:eastAsia="Times New Roman" w:hAnsi="Times New Roman" w:cs="Times New Roman"/>
-          <w:sz w:val="24"/>
-          <w:szCs w:val="24"/>
-        </w:rPr>
-        <w:t xml:space="preserve"> The recording was stopped if the crows vacated the area for longer than 5 minutes and we remained in the area for 10 minutes post-departure in case the crows returned. If the crows returned, we would continue the trial.</w:t>
-      </w:r>
-    </w:p>
-    <w:p>
-      <w:pPr>
-        <w:spacing w:before="240"/>
-        <w:rPr>
-          <w:rFonts w:ascii="Times New Roman" w:eastAsia="Times New Roman" w:hAnsi="Times New Roman" w:cs="Times New Roman"/>
-          <w:sz w:val="24"/>
-          <w:szCs w:val="24"/>
-        </w:rPr>
-      </w:pPr>
-      <w:r>
-        <w:rPr>
-          <w:rFonts w:ascii="Times New Roman" w:eastAsia="Times New Roman" w:hAnsi="Times New Roman" w:cs="Times New Roman"/>
-          <w:sz w:val="24"/>
-          <w:szCs w:val="24"/>
-        </w:rPr>
-        <w:t>For opportunistic sampling, we look</w:t>
-      </w:r>
-      <w:r>
-        <w:rPr>
-          <w:rFonts w:ascii="Times New Roman" w:eastAsia="Times New Roman" w:hAnsi="Times New Roman" w:cs="Times New Roman"/>
-          <w:sz w:val="24"/>
-          <w:szCs w:val="24"/>
-        </w:rPr>
-        <w:t>ed</w:t>
-      </w:r>
-      <w:r>
-        <w:rPr>
-          <w:rFonts w:ascii="Times New Roman" w:eastAsia="Times New Roman" w:hAnsi="Times New Roman" w:cs="Times New Roman"/>
-          <w:sz w:val="24"/>
-          <w:szCs w:val="24"/>
-        </w:rPr>
-        <w:t xml:space="preserve"> for crows using Crowkemon Go</w:t>
-      </w:r>
-      <w:r>
-        <w:rPr>
-          <w:rFonts w:ascii="Times New Roman" w:eastAsia="Times New Roman" w:hAnsi="Times New Roman" w:cs="Times New Roman"/>
-          <w:sz w:val="24"/>
-          <w:szCs w:val="24"/>
-        </w:rPr>
-        <w:t xml:space="preserve"> as a guide</w:t>
-      </w:r>
-      <w:r>
-        <w:rPr>
-          <w:rFonts w:ascii="Times New Roman" w:eastAsia="Times New Roman" w:hAnsi="Times New Roman" w:cs="Times New Roman"/>
-          <w:sz w:val="24"/>
-          <w:szCs w:val="24"/>
-        </w:rPr>
-        <w:t>. If we found crows that were already foraging, we would set up in the same manner as for recurrent sampling</w:t>
-      </w:r>
-      <w:r>
-        <w:rPr>
-          <w:rFonts w:ascii="Times New Roman" w:eastAsia="Times New Roman" w:hAnsi="Times New Roman" w:cs="Times New Roman"/>
-          <w:sz w:val="24"/>
-          <w:szCs w:val="24"/>
-        </w:rPr>
-        <w:t xml:space="preserve"> and</w:t>
-      </w:r>
-      <w:r>
-        <w:rPr>
-          <w:rFonts w:ascii="Times New Roman" w:eastAsia="Times New Roman" w:hAnsi="Times New Roman" w:cs="Times New Roman"/>
-          <w:sz w:val="24"/>
-          <w:szCs w:val="24"/>
-        </w:rPr>
-        <w:t xml:space="preserve"> did not bait the site. </w:t>
-      </w:r>
-      <w:r>
-        <w:rPr>
-          <w:rFonts w:ascii="Times New Roman" w:eastAsia="Times New Roman" w:hAnsi="Times New Roman" w:cs="Times New Roman"/>
-          <w:sz w:val="24"/>
-          <w:szCs w:val="24"/>
-        </w:rPr>
-        <w:t>Conversely</w:t>
-      </w:r>
-      <w:r>
-        <w:rPr>
-          <w:rFonts w:ascii="Times New Roman" w:eastAsia="Times New Roman" w:hAnsi="Times New Roman" w:cs="Times New Roman"/>
-          <w:sz w:val="24"/>
-          <w:szCs w:val="24"/>
-        </w:rPr>
-        <w:t xml:space="preserve">, if the crows were not already foraging, we would bait the site as we did for recurrent </w:t>
-      </w:r>
-      <w:r>
-        <w:rPr>
-          <w:rFonts w:ascii="Times New Roman" w:eastAsia="Times New Roman" w:hAnsi="Times New Roman" w:cs="Times New Roman"/>
-          <w:sz w:val="24"/>
-          <w:szCs w:val="24"/>
-        </w:rPr>
-        <w:t>sampling.</w:t>
-      </w:r>
-    </w:p>
-    <w:p>
-      <w:pPr>
-        <w:spacing w:before="240"/>
-        <w:rPr>
-          <w:rFonts w:ascii="Times New Roman" w:eastAsia="Times New Roman" w:hAnsi="Times New Roman" w:cs="Times New Roman"/>
-          <w:iCs/>
-          <w:sz w:val="24"/>
-          <w:szCs w:val="24"/>
-        </w:rPr>
-      </w:pPr>
-      <w:r>
-        <w:rPr>
-          <w:rFonts w:ascii="Times New Roman" w:eastAsia="Times New Roman" w:hAnsi="Times New Roman" w:cs="Times New Roman"/>
-          <w:sz w:val="24"/>
-          <w:szCs w:val="24"/>
-        </w:rPr>
-        <w:t>The presence of a sentinel</w:t>
-      </w:r>
-      <w:r>
-        <w:rPr>
-          <w:rFonts w:ascii="Times New Roman" w:eastAsia="Times New Roman" w:hAnsi="Times New Roman" w:cs="Times New Roman"/>
-          <w:sz w:val="24"/>
-          <w:szCs w:val="24"/>
-        </w:rPr>
-        <w:t>, whether heard or seen, was announced verbally</w:t>
-      </w:r>
-      <w:r>
-        <w:rPr>
-          <w:rFonts w:ascii="Times New Roman" w:eastAsia="Times New Roman" w:hAnsi="Times New Roman" w:cs="Times New Roman"/>
-          <w:sz w:val="24"/>
-          <w:szCs w:val="24"/>
-        </w:rPr>
-        <w:t xml:space="preserve"> by the observer</w:t>
-      </w:r>
-      <w:r>
-        <w:rPr>
-          <w:rFonts w:ascii="Times New Roman" w:eastAsia="Times New Roman" w:hAnsi="Times New Roman" w:cs="Times New Roman"/>
-          <w:sz w:val="24"/>
-          <w:szCs w:val="24"/>
-        </w:rPr>
-        <w:t xml:space="preserve"> during the recording</w:t>
-      </w:r>
-      <w:r>
-        <w:rPr>
-          <w:rFonts w:ascii="Times New Roman" w:eastAsia="Times New Roman" w:hAnsi="Times New Roman" w:cs="Times New Roman"/>
-          <w:sz w:val="24"/>
-          <w:szCs w:val="24"/>
-        </w:rPr>
-        <w:t xml:space="preserve">, and </w:t>
-      </w:r>
-      <w:r>
-        <w:rPr>
-          <w:rFonts w:ascii="Times New Roman" w:eastAsia="Times New Roman" w:hAnsi="Times New Roman" w:cs="Times New Roman"/>
-          <w:sz w:val="24"/>
-          <w:szCs w:val="24"/>
-        </w:rPr>
-        <w:t>group size and disturbances</w:t>
-      </w:r>
-      <w:r>
-        <w:rPr>
-          <w:rFonts w:ascii="Times New Roman" w:eastAsia="Times New Roman" w:hAnsi="Times New Roman" w:cs="Times New Roman"/>
-          <w:sz w:val="24"/>
-          <w:szCs w:val="24"/>
-        </w:rPr>
-        <w:t xml:space="preserve"> (</w:t>
-      </w:r>
-      <w:r>
-        <w:rPr>
-          <w:rFonts w:ascii="Times New Roman" w:eastAsia="Times New Roman" w:hAnsi="Times New Roman" w:cs="Times New Roman"/>
-          <w:sz w:val="24"/>
-          <w:szCs w:val="24"/>
-        </w:rPr>
-        <w:t xml:space="preserve">e.g., </w:t>
-      </w:r>
-      <w:r>
-        <w:rPr>
-          <w:rFonts w:ascii="Times New Roman" w:eastAsia="Times New Roman" w:hAnsi="Times New Roman" w:cs="Times New Roman"/>
-          <w:sz w:val="24"/>
-          <w:szCs w:val="24"/>
-        </w:rPr>
-        <w:t>pedestrians, pets, vehicles</w:t>
-      </w:r>
-      <w:r>
-        <w:rPr>
-          <w:rFonts w:ascii="Times New Roman" w:eastAsia="Times New Roman" w:hAnsi="Times New Roman" w:cs="Times New Roman"/>
-          <w:sz w:val="24"/>
-          <w:szCs w:val="24"/>
-        </w:rPr>
-        <w:t>)</w:t>
-      </w:r>
-      <w:r>
-        <w:rPr>
-          <w:rFonts w:ascii="Times New Roman" w:eastAsia="Times New Roman" w:hAnsi="Times New Roman" w:cs="Times New Roman"/>
-          <w:sz w:val="24"/>
-          <w:szCs w:val="24"/>
-        </w:rPr>
-        <w:t xml:space="preserve"> were also </w:t>
-      </w:r>
-      <w:r>
-        <w:rPr>
-          <w:rFonts w:ascii="Times New Roman" w:eastAsia="Times New Roman" w:hAnsi="Times New Roman" w:cs="Times New Roman"/>
-          <w:sz w:val="24"/>
-          <w:szCs w:val="24"/>
-        </w:rPr>
-        <w:t>verbally noted</w:t>
-      </w:r>
-      <w:r>
-        <w:rPr>
-          <w:rFonts w:ascii="Times New Roman" w:eastAsia="Times New Roman" w:hAnsi="Times New Roman" w:cs="Times New Roman"/>
-          <w:sz w:val="24"/>
-          <w:szCs w:val="24"/>
-        </w:rPr>
-        <w:t>.</w:t>
-      </w:r>
-      <w:r>
-        <w:rPr>
-          <w:rFonts w:ascii="Times New Roman" w:eastAsia="Times New Roman" w:hAnsi="Times New Roman" w:cs="Times New Roman"/>
-          <w:sz w:val="24"/>
-          <w:szCs w:val="24"/>
-        </w:rPr>
-        <w:t xml:space="preserve"> </w:t>
-      </w:r>
-      <w:r>
-        <w:rPr>
-          <w:rFonts w:ascii="Times New Roman" w:eastAsia="Times New Roman" w:hAnsi="Times New Roman" w:cs="Times New Roman"/>
-          <w:sz w:val="24"/>
-          <w:szCs w:val="24"/>
-        </w:rPr>
-        <w:t>For each location, w</w:t>
-      </w:r>
-      <w:r>
-        <w:rPr>
-          <w:rFonts w:ascii="Times New Roman" w:eastAsia="Times New Roman" w:hAnsi="Times New Roman" w:cs="Times New Roman"/>
-          <w:sz w:val="24"/>
-          <w:szCs w:val="24"/>
-        </w:rPr>
-        <w:t xml:space="preserve">e classified the type of environment using </w:t>
-      </w:r>
-      <w:r>
-        <w:rPr>
-          <w:rFonts w:ascii="Times New Roman" w:eastAsia="Times New Roman" w:hAnsi="Times New Roman" w:cs="Times New Roman"/>
-          <w:sz w:val="24"/>
-          <w:szCs w:val="24"/>
-        </w:rPr>
-        <w:t xml:space="preserve">St. Catharine municipal </w:t>
-      </w:r>
-      <w:r>
-        <w:rPr>
-          <w:rFonts w:ascii="Times New Roman" w:eastAsia="Times New Roman" w:hAnsi="Times New Roman" w:cs="Times New Roman"/>
-          <w:sz w:val="24"/>
-          <w:szCs w:val="24"/>
-        </w:rPr>
-        <w:t>zoning maps</w:t>
-      </w:r>
-      <w:r>
-        <w:rPr>
-          <w:rFonts w:ascii="Times New Roman" w:eastAsia="Times New Roman" w:hAnsi="Times New Roman" w:cs="Times New Roman"/>
-          <w:sz w:val="24"/>
-          <w:szCs w:val="24"/>
-        </w:rPr>
-        <w:t xml:space="preserve">. The ‘generalized environment’, a factor used for all subsequent </w:t>
+        <w:t xml:space="preserve">Disturbance frequency was calculated by dividing </w:t>
       </w:r>
       <w:r>
         <w:rPr>
@@ -1091,47 +1124,7 @@
           <w:szCs w:val="24"/>
         </w:rPr>
         <w:lastRenderedPageBreak/>
-        <w:t>analyses, was categorized by labeling all types of green spaces as “green”, and all types of commercial area as “commercial”</w:t>
-      </w:r>
-      <w:r>
-        <w:rPr>
-          <w:rFonts w:ascii="Times New Roman" w:eastAsia="Times New Roman" w:hAnsi="Times New Roman" w:cs="Times New Roman"/>
-          <w:sz w:val="24"/>
-          <w:szCs w:val="24"/>
-        </w:rPr>
-        <w:t xml:space="preserve"> (Table </w:t>
-      </w:r>
-      <w:r>
-        <w:rPr>
-          <w:rFonts w:ascii="Times New Roman" w:eastAsia="Times New Roman" w:hAnsi="Times New Roman" w:cs="Times New Roman"/>
-          <w:sz w:val="24"/>
-          <w:szCs w:val="24"/>
-        </w:rPr>
-        <w:t>A</w:t>
-      </w:r>
-      <w:r>
-        <w:rPr>
-          <w:rFonts w:ascii="Times New Roman" w:eastAsia="Times New Roman" w:hAnsi="Times New Roman" w:cs="Times New Roman"/>
-          <w:sz w:val="24"/>
-          <w:szCs w:val="24"/>
-        </w:rPr>
-        <w:t>1)</w:t>
-      </w:r>
-      <w:r>
-        <w:rPr>
-          <w:rFonts w:ascii="Times New Roman" w:eastAsia="Times New Roman" w:hAnsi="Times New Roman" w:cs="Times New Roman"/>
-          <w:sz w:val="24"/>
-          <w:szCs w:val="24"/>
-        </w:rPr>
-        <w:t xml:space="preserve">. </w:t>
-      </w:r>
-      <w:r>
-        <w:rPr>
-          <w:rFonts w:ascii="Times New Roman" w:eastAsia="Times New Roman" w:hAnsi="Times New Roman" w:cs="Times New Roman"/>
-          <w:sz w:val="24"/>
-          <w:szCs w:val="24"/>
-        </w:rPr>
-        <w:t>Disturbance frequency was calculated by dividing the number of disturbances by the overall recorded duration.</w:t>
+        <w:t>the number of disturbances by the overall recorded duration.</w:t>
       </w:r>
       <w:r>
         <w:rPr>
@@ -1689,17 +1682,341 @@
           <w:szCs w:val="24"/>
           <w:lang w:val="en-CA"/>
         </w:rPr>
-        <w:t xml:space="preserve">used </w:t>
-      </w:r>
-      <w:r>
-        <w:rPr>
-          <w:rFonts w:ascii="Times New Roman" w:eastAsia="Times New Roman" w:hAnsi="Times New Roman" w:cs="Times New Roman"/>
-          <w:sz w:val="24"/>
-          <w:szCs w:val="24"/>
-          <w:lang w:val="en-CA"/>
-        </w:rPr>
-        <w:t>the “lm” function in the R Stats package</w:t>
-      </w:r>
+        <w:t xml:space="preserve">used the “lm” function in the R Stats package </w:t>
+      </w:r>
+      <w:r>
+        <w:rPr>
+          <w:rFonts w:ascii="Times New Roman" w:eastAsia="Times New Roman" w:hAnsi="Times New Roman" w:cs="Times New Roman"/>
+          <w:sz w:val="24"/>
+          <w:szCs w:val="24"/>
+          <w:lang w:val="en-CA"/>
+        </w:rPr>
+        <w:fldChar w:fldCharType="begin"/>
+      </w:r>
+      <w:r>
+        <w:rPr>
+          <w:rFonts w:ascii="Times New Roman" w:eastAsia="Times New Roman" w:hAnsi="Times New Roman" w:cs="Times New Roman"/>
+          <w:sz w:val="24"/>
+          <w:szCs w:val="24"/>
+          <w:lang w:val="en-CA"/>
+        </w:rPr>
+        <w:instrText xml:space="preserve"> ADDIN ZOTERO_ITEM CSL_CITATION {"citationID":"OMoDUIQZ","properties":{"formattedCitation":"[2]","plainCitation":"[2]","noteIndex":0},"citationItems":[{"id":772,"uris":["http://zotero.org/users/8430992/items/RLHZHFTZ"],"itemData":{"id":772,"type":"software","event-place":"Vienna, Austria","publisher":"R Foundation for Statistical Computing","publisher-place":"Vienna, Austria","title":"R: The R Project for Statistical Computing","URL":"https://www.r-project.org/","version":"4.3.0","author":[{"family":"R Core Team","given":""}],"issued":{"date-parts":[["2022"]]}}}],"schema":"https://github.com/citation-style-language/schema/raw/master/csl-citation.json"} </w:instrText>
+      </w:r>
+      <w:r>
+        <w:rPr>
+          <w:rFonts w:ascii="Times New Roman" w:eastAsia="Times New Roman" w:hAnsi="Times New Roman" w:cs="Times New Roman"/>
+          <w:sz w:val="24"/>
+          <w:szCs w:val="24"/>
+          <w:lang w:val="en-CA"/>
+        </w:rPr>
+        <w:fldChar w:fldCharType="separate"/>
+      </w:r>
+      <w:r>
+        <w:rPr>
+          <w:rFonts w:ascii="Times New Roman" w:hAnsi="Times New Roman" w:cs="Times New Roman"/>
+          <w:sz w:val="24"/>
+        </w:rPr>
+        <w:t>[2]</w:t>
+      </w:r>
+      <w:r>
+        <w:rPr>
+          <w:rFonts w:ascii="Times New Roman" w:eastAsia="Times New Roman" w:hAnsi="Times New Roman" w:cs="Times New Roman"/>
+          <w:sz w:val="24"/>
+          <w:szCs w:val="24"/>
+          <w:lang w:val="en-CA"/>
+        </w:rPr>
+        <w:fldChar w:fldCharType="end"/>
+      </w:r>
+      <w:r>
+        <w:rPr>
+          <w:rFonts w:ascii="Times New Roman" w:eastAsia="Times New Roman" w:hAnsi="Times New Roman" w:cs="Times New Roman"/>
+          <w:sz w:val="24"/>
+          <w:szCs w:val="24"/>
+          <w:lang w:val="en-CA"/>
+        </w:rPr>
+        <w:t xml:space="preserve"> to </w:t>
+      </w:r>
+      <w:r>
+        <w:rPr>
+          <w:rFonts w:ascii="Times New Roman" w:eastAsia="Times New Roman" w:hAnsi="Times New Roman" w:cs="Times New Roman"/>
+          <w:sz w:val="24"/>
+          <w:szCs w:val="24"/>
+          <w:lang w:val="en-CA"/>
+        </w:rPr>
+        <w:t xml:space="preserve">fit a linear model using </w:t>
+      </w:r>
+      <w:r>
+        <w:rPr>
+          <w:rFonts w:ascii="Times New Roman" w:eastAsia="Times New Roman" w:hAnsi="Times New Roman" w:cs="Times New Roman"/>
+          <w:sz w:val="24"/>
+          <w:szCs w:val="24"/>
+          <w:lang w:val="en-CA"/>
+        </w:rPr>
+        <w:t>behavior type, sentinel presence and generalized environment as fixed effects</w:t>
+      </w:r>
+      <w:r>
+        <w:rPr>
+          <w:rFonts w:ascii="Times New Roman" w:eastAsia="Times New Roman" w:hAnsi="Times New Roman" w:cs="Times New Roman"/>
+          <w:sz w:val="24"/>
+          <w:szCs w:val="24"/>
+          <w:lang w:val="en-CA"/>
+        </w:rPr>
+        <w:t xml:space="preserve">. </w:t>
+      </w:r>
+    </w:p>
+    <w:p>
+      <w:pPr>
+        <w:spacing w:before="240"/>
+        <w:rPr>
+          <w:rFonts w:ascii="Times New Roman" w:eastAsia="Times New Roman" w:hAnsi="Times New Roman" w:cs="Times New Roman"/>
+          <w:sz w:val="24"/>
+          <w:szCs w:val="24"/>
+          <w:lang w:val="en-CA"/>
+        </w:rPr>
+      </w:pPr>
+      <w:r>
+        <w:rPr>
+          <w:rFonts w:ascii="Times New Roman" w:eastAsia="Times New Roman" w:hAnsi="Times New Roman" w:cs="Times New Roman"/>
+          <w:sz w:val="24"/>
+          <w:szCs w:val="24"/>
+          <w:lang w:val="en-CA"/>
+        </w:rPr>
+        <w:t xml:space="preserve">To determine </w:t>
+      </w:r>
+      <w:r>
+        <w:rPr>
+          <w:rFonts w:ascii="Times New Roman" w:eastAsia="Times New Roman" w:hAnsi="Times New Roman" w:cs="Times New Roman"/>
+          <w:sz w:val="24"/>
+          <w:szCs w:val="24"/>
+          <w:lang w:val="en-CA"/>
+        </w:rPr>
+        <w:t>the effects of generalized environment and the presence of a sentinel on the duration of bouts</w:t>
+      </w:r>
+      <w:r>
+        <w:rPr>
+          <w:rFonts w:ascii="Times New Roman" w:eastAsia="Times New Roman" w:hAnsi="Times New Roman" w:cs="Times New Roman"/>
+          <w:sz w:val="24"/>
+          <w:szCs w:val="24"/>
+          <w:lang w:val="en-CA"/>
+        </w:rPr>
+        <w:t xml:space="preserve"> of all behaviors</w:t>
+      </w:r>
+      <w:r>
+        <w:rPr>
+          <w:rFonts w:ascii="Times New Roman" w:eastAsia="Times New Roman" w:hAnsi="Times New Roman" w:cs="Times New Roman"/>
+          <w:sz w:val="24"/>
+          <w:szCs w:val="24"/>
+          <w:lang w:val="en-CA"/>
+        </w:rPr>
+        <w:t xml:space="preserve">, </w:t>
+      </w:r>
+      <w:r>
+        <w:rPr>
+          <w:rFonts w:ascii="Times New Roman" w:eastAsia="Times New Roman" w:hAnsi="Times New Roman" w:cs="Times New Roman"/>
+          <w:sz w:val="24"/>
+          <w:szCs w:val="24"/>
+          <w:lang w:val="en-CA"/>
+        </w:rPr>
+        <w:t xml:space="preserve">we used the function “rlmer” from the “robustlmm” package </w:t>
+      </w:r>
+      <w:r>
+        <w:rPr>
+          <w:rFonts w:ascii="Times New Roman" w:eastAsia="Times New Roman" w:hAnsi="Times New Roman" w:cs="Times New Roman"/>
+          <w:sz w:val="24"/>
+          <w:szCs w:val="24"/>
+          <w:lang w:val="en-CA"/>
+        </w:rPr>
+        <w:fldChar w:fldCharType="begin"/>
+      </w:r>
+      <w:r>
+        <w:rPr>
+          <w:rFonts w:ascii="Times New Roman" w:eastAsia="Times New Roman" w:hAnsi="Times New Roman" w:cs="Times New Roman"/>
+          <w:sz w:val="24"/>
+          <w:szCs w:val="24"/>
+          <w:lang w:val="en-CA"/>
+        </w:rPr>
+        <w:instrText xml:space="preserve"> ADDIN ZOTERO_ITEM CSL_CITATION {"citationID":"OYFFeQQU","properties":{"formattedCitation":"[3]","plainCitation":"[3]","noteIndex":0},"citationItems":[{"id":775,"uris":["http://zotero.org/users/8430992/items/YJD3X9EP"],"itemData":{"id":775,"type":"article-journal","abstract":"As any real-life data, data modeled by linear mixed-effects models often contain outliers or other contamination. Even little contamination can drive the classic estimates far away from what they would be without the contamination. At the same time, datasets that require mixed-effects modeling are often complex and large. This makes it difficult to spot contamination. Robust estimation methods aim to solve both problems: to provide estimates where contamination has only little influence and to detect and flag contamination. We introduce an R package, robustlmm, to robustly fit linear mixed-effects models. The package's functions and methods are designed to closely equal those offered by lme4, the R package that implements classic linear mixed-effects model estimation in R. The robust estimation method in robustlmm is based on the random effects contamination model and the central contamination model. Contamination can be detected at all levels of the data. The estimation method does not make any assumption on the data's grouping structure except that the model parameters are estimable. robustlmm supports hierarchical and non-hierarchical (e.g., crossed) grouping structures. The robustness of the estimates and their asymptotic efficiency is fully controlled through the function interface. Individual parts (e.g., fixed effects and variance components) can be tuned independently. In this tutorial, we show how to fit robust linear mixed-effects models using robustlmm, how to assess the model fit, how to detect outliers, and how to compare different fits.","container-title":"Journal of Statistical Software","DOI":"10.18637/jss.v075.i06","ISSN":"1548-7660","issue":"6","language":"en","license":"Copyright (c) 2016 Manuel Koller","page":"1-24","source":"www.jstatsoft.org","title":"robustlmm: An R Package for Robust Estimation of Linear Mixed-Effects Models","title-short":"robustlmm","volume":"75","author":[{"family":"Koller","given":"Manuel"}],"issued":{"date-parts":[["2016",12,6]]}}}],"schema":"https://github.com/citation-style-language/schema/raw/master/csl-citation.json"} </w:instrText>
+      </w:r>
+      <w:r>
+        <w:rPr>
+          <w:rFonts w:ascii="Times New Roman" w:eastAsia="Times New Roman" w:hAnsi="Times New Roman" w:cs="Times New Roman"/>
+          <w:sz w:val="24"/>
+          <w:szCs w:val="24"/>
+          <w:lang w:val="en-CA"/>
+        </w:rPr>
+        <w:fldChar w:fldCharType="separate"/>
+      </w:r>
+      <w:r>
+        <w:rPr>
+          <w:rFonts w:ascii="Times New Roman" w:hAnsi="Times New Roman" w:cs="Times New Roman"/>
+          <w:sz w:val="24"/>
+        </w:rPr>
+        <w:t>[3]</w:t>
+      </w:r>
+      <w:r>
+        <w:rPr>
+          <w:rFonts w:ascii="Times New Roman" w:eastAsia="Times New Roman" w:hAnsi="Times New Roman" w:cs="Times New Roman"/>
+          <w:sz w:val="24"/>
+          <w:szCs w:val="24"/>
+          <w:lang w:val="en-CA"/>
+        </w:rPr>
+        <w:fldChar w:fldCharType="end"/>
+      </w:r>
+      <w:r>
+        <w:rPr>
+          <w:rFonts w:ascii="Times New Roman" w:eastAsia="Times New Roman" w:hAnsi="Times New Roman" w:cs="Times New Roman"/>
+          <w:sz w:val="24"/>
+          <w:szCs w:val="24"/>
+          <w:lang w:val="en-CA"/>
+        </w:rPr>
+        <w:t xml:space="preserve"> to fit </w:t>
+      </w:r>
+      <w:r>
+        <w:rPr>
+          <w:rFonts w:ascii="Times New Roman" w:eastAsia="Times New Roman" w:hAnsi="Times New Roman" w:cs="Times New Roman"/>
+          <w:sz w:val="24"/>
+          <w:szCs w:val="24"/>
+          <w:lang w:val="en-CA"/>
+        </w:rPr>
+        <w:t xml:space="preserve">a robust linear mixed model on the log-transformed duration of bouts </w:t>
+      </w:r>
+      <w:r>
+        <w:rPr>
+          <w:rFonts w:ascii="Times New Roman" w:eastAsia="Times New Roman" w:hAnsi="Times New Roman" w:cs="Times New Roman"/>
+          <w:sz w:val="24"/>
+          <w:szCs w:val="24"/>
+          <w:lang w:val="en-CA"/>
+        </w:rPr>
+        <w:t>with</w:t>
+      </w:r>
+      <w:r>
+        <w:rPr>
+          <w:rFonts w:ascii="Times New Roman" w:eastAsia="Times New Roman" w:hAnsi="Times New Roman" w:cs="Times New Roman"/>
+          <w:sz w:val="24"/>
+          <w:szCs w:val="24"/>
+          <w:lang w:val="en-CA"/>
+        </w:rPr>
+        <w:t xml:space="preserve"> behavior</w:t>
+      </w:r>
+      <w:r>
+        <w:rPr>
+          <w:rFonts w:ascii="Times New Roman" w:eastAsia="Times New Roman" w:hAnsi="Times New Roman" w:cs="Times New Roman"/>
+          <w:sz w:val="24"/>
+          <w:szCs w:val="24"/>
+          <w:lang w:val="en-CA"/>
+        </w:rPr>
+        <w:t xml:space="preserve"> type</w:t>
+      </w:r>
+      <w:r>
+        <w:rPr>
+          <w:rFonts w:ascii="Times New Roman" w:eastAsia="Times New Roman" w:hAnsi="Times New Roman" w:cs="Times New Roman"/>
+          <w:sz w:val="24"/>
+          <w:szCs w:val="24"/>
+          <w:lang w:val="en-CA"/>
+        </w:rPr>
+        <w:t xml:space="preserve">, </w:t>
+      </w:r>
+      <w:r>
+        <w:rPr>
+          <w:rFonts w:ascii="Times New Roman" w:eastAsia="Times New Roman" w:hAnsi="Times New Roman" w:cs="Times New Roman"/>
+          <w:sz w:val="24"/>
+          <w:szCs w:val="24"/>
+          <w:lang w:val="en-CA"/>
+        </w:rPr>
+        <w:t>sentinel presence</w:t>
+      </w:r>
+      <w:r>
+        <w:rPr>
+          <w:rFonts w:ascii="Times New Roman" w:eastAsia="Times New Roman" w:hAnsi="Times New Roman" w:cs="Times New Roman"/>
+          <w:sz w:val="24"/>
+          <w:szCs w:val="24"/>
+          <w:lang w:val="en-CA"/>
+        </w:rPr>
+        <w:t xml:space="preserve">, generalized environment, group size, </w:t>
+      </w:r>
+      <w:r>
+        <w:rPr>
+          <w:rFonts w:ascii="Times New Roman" w:eastAsia="Times New Roman" w:hAnsi="Times New Roman" w:cs="Times New Roman"/>
+          <w:sz w:val="24"/>
+          <w:szCs w:val="24"/>
+          <w:lang w:val="en-CA"/>
+        </w:rPr>
+        <w:t xml:space="preserve">and </w:t>
+      </w:r>
+      <w:r>
+        <w:rPr>
+          <w:rFonts w:ascii="Times New Roman" w:eastAsia="Times New Roman" w:hAnsi="Times New Roman" w:cs="Times New Roman"/>
+          <w:sz w:val="24"/>
+          <w:szCs w:val="24"/>
+          <w:lang w:val="en-CA"/>
+        </w:rPr>
+        <w:t>bait presence</w:t>
+      </w:r>
+      <w:r>
+        <w:rPr>
+          <w:rFonts w:ascii="Times New Roman" w:eastAsia="Times New Roman" w:hAnsi="Times New Roman" w:cs="Times New Roman"/>
+          <w:sz w:val="24"/>
+          <w:szCs w:val="24"/>
+          <w:lang w:val="en-CA"/>
+        </w:rPr>
+        <w:t xml:space="preserve"> as fixed factors, the</w:t>
+      </w:r>
+      <w:r>
+        <w:rPr>
+          <w:rFonts w:ascii="Times New Roman" w:eastAsia="Times New Roman" w:hAnsi="Times New Roman" w:cs="Times New Roman"/>
+          <w:sz w:val="24"/>
+          <w:szCs w:val="24"/>
+          <w:lang w:val="en-CA"/>
+        </w:rPr>
+        <w:t xml:space="preserve"> disturbance frequency</w:t>
+      </w:r>
+      <w:r>
+        <w:rPr>
+          <w:rFonts w:ascii="Times New Roman" w:eastAsia="Times New Roman" w:hAnsi="Times New Roman" w:cs="Times New Roman"/>
+          <w:sz w:val="24"/>
+          <w:szCs w:val="24"/>
+          <w:lang w:val="en-CA"/>
+        </w:rPr>
+        <w:t xml:space="preserve"> (per min)</w:t>
+      </w:r>
+      <w:r>
+        <w:rPr>
+          <w:rFonts w:ascii="Times New Roman" w:eastAsia="Times New Roman" w:hAnsi="Times New Roman" w:cs="Times New Roman"/>
+          <w:sz w:val="24"/>
+          <w:szCs w:val="24"/>
+          <w:lang w:val="en-CA"/>
+        </w:rPr>
+        <w:t xml:space="preserve"> as </w:t>
+      </w:r>
+      <w:r>
+        <w:rPr>
+          <w:rFonts w:ascii="Times New Roman" w:eastAsia="Times New Roman" w:hAnsi="Times New Roman" w:cs="Times New Roman"/>
+          <w:sz w:val="24"/>
+          <w:szCs w:val="24"/>
+          <w:lang w:val="en-CA"/>
+        </w:rPr>
+        <w:t xml:space="preserve">a </w:t>
+      </w:r>
+      <w:r>
+        <w:rPr>
+          <w:rFonts w:ascii="Times New Roman" w:eastAsia="Times New Roman" w:hAnsi="Times New Roman" w:cs="Times New Roman"/>
+          <w:sz w:val="24"/>
+          <w:szCs w:val="24"/>
+          <w:lang w:val="en-CA"/>
+        </w:rPr>
+        <w:t xml:space="preserve">fixed effect and the individual ID as a random effect. </w:t>
+      </w:r>
+      <w:proofErr w:type="gramStart"/>
+      <w:r>
+        <w:rPr>
+          <w:rFonts w:ascii="Times New Roman" w:eastAsia="Times New Roman" w:hAnsi="Times New Roman" w:cs="Times New Roman"/>
+          <w:sz w:val="24"/>
+          <w:szCs w:val="24"/>
+          <w:lang w:val="en-CA"/>
+        </w:rPr>
+        <w:t>We</w:t>
+      </w:r>
+      <w:proofErr w:type="gramEnd"/>
       <w:r>
         <w:rPr>
           <w:rFonts w:ascii="Times New Roman" w:eastAsia="Times New Roman" w:hAnsi="Times New Roman" w:cs="Times New Roman"/>
@@ -1716,6 +2033,134 @@
           <w:szCs w:val="24"/>
           <w:lang w:val="en-CA"/>
         </w:rPr>
+        <w:t xml:space="preserve">then post-hoc </w:t>
+      </w:r>
+      <w:r>
+        <w:rPr>
+          <w:rFonts w:ascii="Times New Roman" w:eastAsia="Times New Roman" w:hAnsi="Times New Roman" w:cs="Times New Roman"/>
+          <w:sz w:val="24"/>
+          <w:szCs w:val="24"/>
+          <w:lang w:val="en-CA"/>
+        </w:rPr>
+        <w:t>fitted robust</w:t>
+      </w:r>
+      <w:r>
+        <w:rPr>
+          <w:rFonts w:ascii="Times New Roman" w:eastAsia="Times New Roman" w:hAnsi="Times New Roman" w:cs="Times New Roman"/>
+          <w:sz w:val="24"/>
+          <w:szCs w:val="24"/>
+          <w:lang w:val="en-CA"/>
+        </w:rPr>
+        <w:t xml:space="preserve"> linear mixed models on each behavior </w:t>
+      </w:r>
+      <w:r>
+        <w:rPr>
+          <w:rFonts w:ascii="Times New Roman" w:eastAsia="Times New Roman" w:hAnsi="Times New Roman" w:cs="Times New Roman"/>
+          <w:sz w:val="24"/>
+          <w:szCs w:val="24"/>
+          <w:lang w:val="en-CA"/>
+        </w:rPr>
+        <w:t xml:space="preserve">to </w:t>
+      </w:r>
+      <w:r>
+        <w:rPr>
+          <w:rFonts w:ascii="Times New Roman" w:eastAsia="Times New Roman" w:hAnsi="Times New Roman" w:cs="Times New Roman"/>
+          <w:sz w:val="24"/>
+          <w:szCs w:val="24"/>
+          <w:lang w:val="en-CA"/>
+        </w:rPr>
+        <w:t xml:space="preserve">determine </w:t>
+      </w:r>
+      <w:r>
+        <w:rPr>
+          <w:rFonts w:ascii="Times New Roman" w:eastAsia="Times New Roman" w:hAnsi="Times New Roman" w:cs="Times New Roman"/>
+          <w:sz w:val="24"/>
+          <w:szCs w:val="24"/>
+          <w:lang w:val="en-CA"/>
+        </w:rPr>
+        <w:t>the effects of sentinel presence and generalized environment on each behavior</w:t>
+      </w:r>
+      <w:r>
+        <w:rPr>
+          <w:rFonts w:ascii="Times New Roman" w:eastAsia="Times New Roman" w:hAnsi="Times New Roman" w:cs="Times New Roman"/>
+          <w:sz w:val="24"/>
+          <w:szCs w:val="24"/>
+          <w:lang w:val="en-CA"/>
+        </w:rPr>
+        <w:t>.</w:t>
+      </w:r>
+      <w:r>
+        <w:rPr>
+          <w:rFonts w:ascii="Times New Roman" w:eastAsia="Times New Roman" w:hAnsi="Times New Roman" w:cs="Times New Roman"/>
+          <w:sz w:val="24"/>
+          <w:szCs w:val="24"/>
+          <w:lang w:val="en-CA"/>
+        </w:rPr>
+        <w:t xml:space="preserve"> The duration of bouts was log-transformed to normalize the distribution of bout duration.</w:t>
+      </w:r>
+    </w:p>
+    <w:p>
+      <w:pPr>
+        <w:spacing w:before="240"/>
+        <w:rPr>
+          <w:rFonts w:ascii="Times New Roman" w:eastAsia="Times New Roman" w:hAnsi="Times New Roman" w:cs="Times New Roman"/>
+          <w:sz w:val="24"/>
+          <w:szCs w:val="24"/>
+          <w:lang w:val="en-CA"/>
+        </w:rPr>
+      </w:pPr>
+      <w:r>
+        <w:rPr>
+          <w:rFonts w:ascii="Times New Roman" w:eastAsia="Times New Roman" w:hAnsi="Times New Roman" w:cs="Times New Roman"/>
+          <w:sz w:val="24"/>
+          <w:szCs w:val="24"/>
+          <w:lang w:val="en-CA"/>
+        </w:rPr>
+        <w:t xml:space="preserve">To determine the effects of sentinel presence and generalized environment on </w:t>
+      </w:r>
+      <w:r>
+        <w:rPr>
+          <w:rFonts w:ascii="Times New Roman" w:eastAsia="Times New Roman" w:hAnsi="Times New Roman" w:cs="Times New Roman"/>
+          <w:sz w:val="24"/>
+          <w:szCs w:val="24"/>
+          <w:lang w:val="en-CA"/>
+        </w:rPr>
+        <w:t xml:space="preserve">foraging </w:t>
+      </w:r>
+      <w:r>
+        <w:rPr>
+          <w:rFonts w:ascii="Times New Roman" w:eastAsia="Times New Roman" w:hAnsi="Times New Roman" w:cs="Times New Roman"/>
+          <w:sz w:val="24"/>
+          <w:szCs w:val="24"/>
+          <w:lang w:val="en-CA"/>
+        </w:rPr>
+        <w:t>rate</w:t>
+      </w:r>
+      <w:r>
+        <w:rPr>
+          <w:rFonts w:ascii="Times New Roman" w:eastAsia="Times New Roman" w:hAnsi="Times New Roman" w:cs="Times New Roman"/>
+          <w:sz w:val="24"/>
+          <w:szCs w:val="24"/>
+          <w:lang w:val="en-CA"/>
+        </w:rPr>
+        <w:t xml:space="preserve">, </w:t>
+      </w:r>
+      <w:r>
+        <w:rPr>
+          <w:rFonts w:ascii="Times New Roman" w:eastAsia="Times New Roman" w:hAnsi="Times New Roman" w:cs="Times New Roman"/>
+          <w:sz w:val="24"/>
+          <w:szCs w:val="24"/>
+          <w:lang w:val="en-CA"/>
+        </w:rPr>
+        <w:t xml:space="preserve">we used the function “rlmer” from the “robustlmm” package </w:t>
+      </w:r>
+      <w:r>
+        <w:rPr>
+          <w:rFonts w:ascii="Times New Roman" w:eastAsia="Times New Roman" w:hAnsi="Times New Roman" w:cs="Times New Roman"/>
+          <w:sz w:val="24"/>
+          <w:szCs w:val="24"/>
+          <w:lang w:val="en-CA"/>
+        </w:rPr>
         <w:fldChar w:fldCharType="begin"/>
       </w:r>
       <w:r>
@@ -1725,7 +2170,7 @@
           <w:szCs w:val="24"/>
           <w:lang w:val="en-CA"/>
         </w:rPr>
-        <w:instrText xml:space="preserve"> ADDIN ZOTERO_ITEM CSL_CITATION {"citationID":"OMoDUIQZ","properties":{"formattedCitation":"[2]","plainCitation":"[2]","noteIndex":0},"citationItems":[{"id":772,"uris":["http://zotero.org/users/8430992/items/RLHZHFTZ"],"itemData":{"id":772,"type":"software","event-place":"Vienna, Austria","publisher":"R Foundation for Statistical Computing","publisher-place":"Vienna, Austria","title":"R: The R Project for Statistical Computing","URL":"https://www.r-project.org/","version":"4.3.0","author":[{"family":"R Core Team","given":""}],"issued":{"date-parts":[["2022"]]}}}],"schema":"https://github.com/citation-style-language/schema/raw/master/csl-citation.json"} </w:instrText>
+        <w:instrText xml:space="preserve"> ADDIN ZOTERO_ITEM CSL_CITATION {"citationID":"YoEbI6m4","properties":{"formattedCitation":"[3]","plainCitation":"[3]","noteIndex":0},"citationItems":[{"id":775,"uris":["http://zotero.org/users/8430992/items/YJD3X9EP"],"itemData":{"id":775,"type":"article-journal","abstract":"As any real-life data, data modeled by linear mixed-effects models often contain outliers or other contamination. Even little contamination can drive the classic estimates far away from what they would be without the contamination. At the same time, datasets that require mixed-effects modeling are often complex and large. This makes it difficult to spot contamination. Robust estimation methods aim to solve both problems: to provide estimates where contamination has only little influence and to detect and flag contamination. We introduce an R package, robustlmm, to robustly fit linear mixed-effects models. The package's functions and methods are designed to closely equal those offered by lme4, the R package that implements classic linear mixed-effects model estimation in R. The robust estimation method in robustlmm is based on the random effects contamination model and the central contamination model. Contamination can be detected at all levels of the data. The estimation method does not make any assumption on the data's grouping structure except that the model parameters are estimable. robustlmm supports hierarchical and non-hierarchical (e.g., crossed) grouping structures. The robustness of the estimates and their asymptotic efficiency is fully controlled through the function interface. Individual parts (e.g., fixed effects and variance components) can be tuned independently. In this tutorial, we show how to fit robust linear mixed-effects models using robustlmm, how to assess the model fit, how to detect outliers, and how to compare different fits.","container-title":"Journal of Statistical Software","DOI":"10.18637/jss.v075.i06","ISSN":"1548-7660","issue":"6","language":"en","license":"Copyright (c) 2016 Manuel Koller","page":"1-24","source":"www.jstatsoft.org","title":"robustlmm: An R Package for Robust Estimation of Linear Mixed-Effects Models","title-short":"robustlmm","volume":"75","author":[{"family":"Koller","given":"Manuel"}],"issued":{"date-parts":[["2016",12,6]]}}}],"schema":"https://github.com/citation-style-language/schema/raw/master/csl-citation.json"} </w:instrText>
       </w:r>
       <w:r>
         <w:rPr>
@@ -1741,7 +2186,7 @@
           <w:rFonts w:ascii="Times New Roman" w:hAnsi="Times New Roman" w:cs="Times New Roman"/>
           <w:sz w:val="24"/>
         </w:rPr>
-        <w:t>[2]</w:t>
+        <w:t>[3]</w:t>
       </w:r>
       <w:r>
         <w:rPr>
@@ -1759,381 +2204,8 @@
           <w:szCs w:val="24"/>
           <w:lang w:val="en-CA"/>
         </w:rPr>
-        <w:t xml:space="preserve"> to </w:t>
-      </w:r>
-      <w:r>
-        <w:rPr>
-          <w:rFonts w:ascii="Times New Roman" w:eastAsia="Times New Roman" w:hAnsi="Times New Roman" w:cs="Times New Roman"/>
-          <w:sz w:val="24"/>
-          <w:szCs w:val="24"/>
-          <w:lang w:val="en-CA"/>
-        </w:rPr>
-        <w:t xml:space="preserve">fit a linear model using </w:t>
-      </w:r>
-      <w:r>
-        <w:rPr>
-          <w:rFonts w:ascii="Times New Roman" w:eastAsia="Times New Roman" w:hAnsi="Times New Roman" w:cs="Times New Roman"/>
-          <w:sz w:val="24"/>
-          <w:szCs w:val="24"/>
-          <w:lang w:val="en-CA"/>
-        </w:rPr>
-        <w:t>behavior type, sentinel presence and generalized environment as fixed effects</w:t>
-      </w:r>
-      <w:r>
-        <w:rPr>
-          <w:rFonts w:ascii="Times New Roman" w:eastAsia="Times New Roman" w:hAnsi="Times New Roman" w:cs="Times New Roman"/>
-          <w:sz w:val="24"/>
-          <w:szCs w:val="24"/>
-          <w:lang w:val="en-CA"/>
-        </w:rPr>
-        <w:t xml:space="preserve">. </w:t>
-      </w:r>
-    </w:p>
-    <w:p>
-      <w:pPr>
-        <w:spacing w:before="240"/>
-        <w:rPr>
-          <w:rFonts w:ascii="Times New Roman" w:eastAsia="Times New Roman" w:hAnsi="Times New Roman" w:cs="Times New Roman"/>
-          <w:sz w:val="24"/>
-          <w:szCs w:val="24"/>
-          <w:lang w:val="en-CA"/>
-        </w:rPr>
-      </w:pPr>
-      <w:r>
-        <w:rPr>
-          <w:rFonts w:ascii="Times New Roman" w:eastAsia="Times New Roman" w:hAnsi="Times New Roman" w:cs="Times New Roman"/>
-          <w:sz w:val="24"/>
-          <w:szCs w:val="24"/>
-          <w:lang w:val="en-CA"/>
-        </w:rPr>
-        <w:t xml:space="preserve">To determine </w:t>
-      </w:r>
-      <w:r>
-        <w:rPr>
-          <w:rFonts w:ascii="Times New Roman" w:eastAsia="Times New Roman" w:hAnsi="Times New Roman" w:cs="Times New Roman"/>
-          <w:sz w:val="24"/>
-          <w:szCs w:val="24"/>
-          <w:lang w:val="en-CA"/>
-        </w:rPr>
-        <w:t>the effects of generalized environment and the presence of a sentinel on the duration of bouts</w:t>
-      </w:r>
-      <w:r>
-        <w:rPr>
-          <w:rFonts w:ascii="Times New Roman" w:eastAsia="Times New Roman" w:hAnsi="Times New Roman" w:cs="Times New Roman"/>
-          <w:sz w:val="24"/>
-          <w:szCs w:val="24"/>
-          <w:lang w:val="en-CA"/>
-        </w:rPr>
-        <w:t xml:space="preserve"> of all behaviors</w:t>
-      </w:r>
-      <w:r>
-        <w:rPr>
-          <w:rFonts w:ascii="Times New Roman" w:eastAsia="Times New Roman" w:hAnsi="Times New Roman" w:cs="Times New Roman"/>
-          <w:sz w:val="24"/>
-          <w:szCs w:val="24"/>
-          <w:lang w:val="en-CA"/>
-        </w:rPr>
-        <w:t xml:space="preserve">, </w:t>
-      </w:r>
-      <w:r>
-        <w:rPr>
-          <w:rFonts w:ascii="Times New Roman" w:eastAsia="Times New Roman" w:hAnsi="Times New Roman" w:cs="Times New Roman"/>
-          <w:sz w:val="24"/>
-          <w:szCs w:val="24"/>
-          <w:lang w:val="en-CA"/>
-        </w:rPr>
-        <w:t xml:space="preserve">we used the function “rlmer” from the “robustlmm” package </w:t>
-      </w:r>
-      <w:r>
-        <w:rPr>
-          <w:rFonts w:ascii="Times New Roman" w:eastAsia="Times New Roman" w:hAnsi="Times New Roman" w:cs="Times New Roman"/>
-          <w:sz w:val="24"/>
-          <w:szCs w:val="24"/>
-          <w:lang w:val="en-CA"/>
-        </w:rPr>
-        <w:fldChar w:fldCharType="begin"/>
-      </w:r>
-      <w:r>
-        <w:rPr>
-          <w:rFonts w:ascii="Times New Roman" w:eastAsia="Times New Roman" w:hAnsi="Times New Roman" w:cs="Times New Roman"/>
-          <w:sz w:val="24"/>
-          <w:szCs w:val="24"/>
-          <w:lang w:val="en-CA"/>
-        </w:rPr>
-        <w:instrText xml:space="preserve"> ADDIN ZOTERO_ITEM CSL_CITATION {"citationID":"OYFFeQQU","properties":{"formattedCitation":"[3]","plainCitation":"[3]","noteIndex":0},"citationItems":[{"id":775,"uris":["http://zotero.org/users/8430992/items/YJD3X9EP"],"itemData":{"id":775,"type":"article-journal","abstract":"As any real-life data, data modeled by linear mixed-effects models often contain outliers or other contamination. Even little contamination can drive the classic estimates far away from what they would be without the contamination. At the same time, datasets that require mixed-effects modeling are often complex and large. This makes it difficult to spot contamination. Robust estimation methods aim to solve both problems: to provide estimates where contamination has only little influence and to detect and flag contamination. We introduce an R package, robustlmm, to robustly fit linear mixed-effects models. The package's functions and methods are designed to closely equal those offered by lme4, the R package that implements classic linear mixed-effects model estimation in R. The robust estimation method in robustlmm is based on the random effects contamination model and the central contamination model. Contamination can be detected at all levels of the data. The estimation method does not make any assumption on the data's grouping structure except that the model parameters are estimable. robustlmm supports hierarchical and non-hierarchical (e.g., crossed) grouping structures. The robustness of the estimates and their asymptotic efficiency is fully controlled through the function interface. Individual parts (e.g., fixed effects and variance components) can be tuned independently. In this tutorial, we show how to fit robust linear mixed-effects models using robustlmm, how to assess the model fit, how to detect outliers, and how to compare different fits.","container-title":"Journal of Statistical Software","DOI":"10.18637/jss.v075.i06","ISSN":"1548-7660","issue":"6","language":"en","license":"Copyright (c) 2016 Manuel Koller","page":"1-24","source":"www.jstatsoft.org","title":"robustlmm: An R Package for Robust Estimation of Linear Mixed-Effects Models","title-short":"robustlmm","volume":"75","author":[{"family":"Koller","given":"Manuel"}],"issued":{"date-parts":[["2016",12,6]]}}}],"schema":"https://github.com/citation-style-language/schema/raw/master/csl-citation.json"} </w:instrText>
-      </w:r>
-      <w:r>
-        <w:rPr>
-          <w:rFonts w:ascii="Times New Roman" w:eastAsia="Times New Roman" w:hAnsi="Times New Roman" w:cs="Times New Roman"/>
-          <w:sz w:val="24"/>
-          <w:szCs w:val="24"/>
-          <w:lang w:val="en-CA"/>
-        </w:rPr>
-        <w:fldChar w:fldCharType="separate"/>
-      </w:r>
-      <w:r>
-        <w:rPr>
-          <w:rFonts w:ascii="Times New Roman" w:hAnsi="Times New Roman" w:cs="Times New Roman"/>
-          <w:sz w:val="24"/>
-        </w:rPr>
-        <w:t>[3]</w:t>
-      </w:r>
-      <w:r>
-        <w:rPr>
-          <w:rFonts w:ascii="Times New Roman" w:eastAsia="Times New Roman" w:hAnsi="Times New Roman" w:cs="Times New Roman"/>
-          <w:sz w:val="24"/>
-          <w:szCs w:val="24"/>
-          <w:lang w:val="en-CA"/>
-        </w:rPr>
-        <w:fldChar w:fldCharType="end"/>
-      </w:r>
-      <w:r>
-        <w:rPr>
-          <w:rFonts w:ascii="Times New Roman" w:eastAsia="Times New Roman" w:hAnsi="Times New Roman" w:cs="Times New Roman"/>
-          <w:sz w:val="24"/>
-          <w:szCs w:val="24"/>
-          <w:lang w:val="en-CA"/>
-        </w:rPr>
-        <w:t xml:space="preserve"> to fit </w:t>
-      </w:r>
-      <w:r>
-        <w:rPr>
-          <w:rFonts w:ascii="Times New Roman" w:eastAsia="Times New Roman" w:hAnsi="Times New Roman" w:cs="Times New Roman"/>
-          <w:sz w:val="24"/>
-          <w:szCs w:val="24"/>
-          <w:lang w:val="en-CA"/>
-        </w:rPr>
-        <w:t xml:space="preserve">a robust linear mixed model on the log-transformed duration of bouts </w:t>
-      </w:r>
-      <w:r>
-        <w:rPr>
-          <w:rFonts w:ascii="Times New Roman" w:eastAsia="Times New Roman" w:hAnsi="Times New Roman" w:cs="Times New Roman"/>
-          <w:sz w:val="24"/>
-          <w:szCs w:val="24"/>
-          <w:lang w:val="en-CA"/>
-        </w:rPr>
-        <w:t>with</w:t>
-      </w:r>
-      <w:r>
-        <w:rPr>
-          <w:rFonts w:ascii="Times New Roman" w:eastAsia="Times New Roman" w:hAnsi="Times New Roman" w:cs="Times New Roman"/>
-          <w:sz w:val="24"/>
-          <w:szCs w:val="24"/>
-          <w:lang w:val="en-CA"/>
-        </w:rPr>
-        <w:t xml:space="preserve"> behavior</w:t>
-      </w:r>
-      <w:r>
-        <w:rPr>
-          <w:rFonts w:ascii="Times New Roman" w:eastAsia="Times New Roman" w:hAnsi="Times New Roman" w:cs="Times New Roman"/>
-          <w:sz w:val="24"/>
-          <w:szCs w:val="24"/>
-          <w:lang w:val="en-CA"/>
-        </w:rPr>
-        <w:t xml:space="preserve"> type</w:t>
-      </w:r>
-      <w:r>
-        <w:rPr>
-          <w:rFonts w:ascii="Times New Roman" w:eastAsia="Times New Roman" w:hAnsi="Times New Roman" w:cs="Times New Roman"/>
-          <w:sz w:val="24"/>
-          <w:szCs w:val="24"/>
-          <w:lang w:val="en-CA"/>
-        </w:rPr>
-        <w:t xml:space="preserve">, </w:t>
-      </w:r>
-      <w:r>
-        <w:rPr>
-          <w:rFonts w:ascii="Times New Roman" w:eastAsia="Times New Roman" w:hAnsi="Times New Roman" w:cs="Times New Roman"/>
-          <w:sz w:val="24"/>
-          <w:szCs w:val="24"/>
-          <w:lang w:val="en-CA"/>
-        </w:rPr>
-        <w:t>sentinel presence</w:t>
-      </w:r>
-      <w:r>
-        <w:rPr>
-          <w:rFonts w:ascii="Times New Roman" w:eastAsia="Times New Roman" w:hAnsi="Times New Roman" w:cs="Times New Roman"/>
-          <w:sz w:val="24"/>
-          <w:szCs w:val="24"/>
-          <w:lang w:val="en-CA"/>
-        </w:rPr>
-        <w:t xml:space="preserve">, generalized environment, group size, </w:t>
-      </w:r>
-      <w:r>
-        <w:rPr>
-          <w:rFonts w:ascii="Times New Roman" w:eastAsia="Times New Roman" w:hAnsi="Times New Roman" w:cs="Times New Roman"/>
-          <w:sz w:val="24"/>
-          <w:szCs w:val="24"/>
-          <w:lang w:val="en-CA"/>
-        </w:rPr>
-        <w:t xml:space="preserve">and </w:t>
-      </w:r>
-      <w:r>
-        <w:rPr>
-          <w:rFonts w:ascii="Times New Roman" w:eastAsia="Times New Roman" w:hAnsi="Times New Roman" w:cs="Times New Roman"/>
-          <w:sz w:val="24"/>
-          <w:szCs w:val="24"/>
-          <w:lang w:val="en-CA"/>
-        </w:rPr>
-        <w:t>bait presence</w:t>
-      </w:r>
-      <w:r>
-        <w:rPr>
-          <w:rFonts w:ascii="Times New Roman" w:eastAsia="Times New Roman" w:hAnsi="Times New Roman" w:cs="Times New Roman"/>
-          <w:sz w:val="24"/>
-          <w:szCs w:val="24"/>
-          <w:lang w:val="en-CA"/>
-        </w:rPr>
-        <w:t xml:space="preserve"> as fixed factors, the</w:t>
-      </w:r>
-      <w:r>
-        <w:rPr>
-          <w:rFonts w:ascii="Times New Roman" w:eastAsia="Times New Roman" w:hAnsi="Times New Roman" w:cs="Times New Roman"/>
-          <w:sz w:val="24"/>
-          <w:szCs w:val="24"/>
-          <w:lang w:val="en-CA"/>
-        </w:rPr>
-        <w:t xml:space="preserve"> disturbance frequency</w:t>
-      </w:r>
-      <w:r>
-        <w:rPr>
-          <w:rFonts w:ascii="Times New Roman" w:eastAsia="Times New Roman" w:hAnsi="Times New Roman" w:cs="Times New Roman"/>
-          <w:sz w:val="24"/>
-          <w:szCs w:val="24"/>
-          <w:lang w:val="en-CA"/>
-        </w:rPr>
-        <w:t xml:space="preserve"> (per min)</w:t>
-      </w:r>
-      <w:r>
-        <w:rPr>
-          <w:rFonts w:ascii="Times New Roman" w:eastAsia="Times New Roman" w:hAnsi="Times New Roman" w:cs="Times New Roman"/>
-          <w:sz w:val="24"/>
-          <w:szCs w:val="24"/>
-          <w:lang w:val="en-CA"/>
-        </w:rPr>
-        <w:t xml:space="preserve"> as </w:t>
-      </w:r>
-      <w:r>
-        <w:rPr>
-          <w:rFonts w:ascii="Times New Roman" w:eastAsia="Times New Roman" w:hAnsi="Times New Roman" w:cs="Times New Roman"/>
-          <w:sz w:val="24"/>
-          <w:szCs w:val="24"/>
-          <w:lang w:val="en-CA"/>
-        </w:rPr>
-        <w:t xml:space="preserve">a </w:t>
-      </w:r>
-      <w:r>
-        <w:rPr>
-          <w:rFonts w:ascii="Times New Roman" w:eastAsia="Times New Roman" w:hAnsi="Times New Roman" w:cs="Times New Roman"/>
-          <w:sz w:val="24"/>
-          <w:szCs w:val="24"/>
-          <w:lang w:val="en-CA"/>
-        </w:rPr>
-        <w:t xml:space="preserve">fixed effect and the individual ID as a random effect. </w:t>
-      </w:r>
-      <w:proofErr w:type="gramStart"/>
-      <w:r>
-        <w:rPr>
-          <w:rFonts w:ascii="Times New Roman" w:eastAsia="Times New Roman" w:hAnsi="Times New Roman" w:cs="Times New Roman"/>
-          <w:sz w:val="24"/>
-          <w:szCs w:val="24"/>
-          <w:lang w:val="en-CA"/>
-        </w:rPr>
-        <w:t>We</w:t>
-      </w:r>
-      <w:proofErr w:type="gramEnd"/>
-      <w:r>
-        <w:rPr>
-          <w:rFonts w:ascii="Times New Roman" w:eastAsia="Times New Roman" w:hAnsi="Times New Roman" w:cs="Times New Roman"/>
-          <w:sz w:val="24"/>
-          <w:szCs w:val="24"/>
-          <w:lang w:val="en-CA"/>
-        </w:rPr>
-        <w:t xml:space="preserve"> </w:t>
-      </w:r>
-      <w:r>
-        <w:rPr>
-          <w:rFonts w:ascii="Times New Roman" w:eastAsia="Times New Roman" w:hAnsi="Times New Roman" w:cs="Times New Roman"/>
-          <w:sz w:val="24"/>
-          <w:szCs w:val="24"/>
-          <w:lang w:val="en-CA"/>
-        </w:rPr>
-        <w:t xml:space="preserve">then post-hoc </w:t>
-      </w:r>
-      <w:r>
-        <w:rPr>
-          <w:rFonts w:ascii="Times New Roman" w:eastAsia="Times New Roman" w:hAnsi="Times New Roman" w:cs="Times New Roman"/>
-          <w:sz w:val="24"/>
-          <w:szCs w:val="24"/>
-          <w:lang w:val="en-CA"/>
-        </w:rPr>
-        <w:t>fitted robust</w:t>
-      </w:r>
-      <w:r>
-        <w:rPr>
-          <w:rFonts w:ascii="Times New Roman" w:eastAsia="Times New Roman" w:hAnsi="Times New Roman" w:cs="Times New Roman"/>
-          <w:sz w:val="24"/>
-          <w:szCs w:val="24"/>
-          <w:lang w:val="en-CA"/>
-        </w:rPr>
-        <w:t xml:space="preserve"> linear mixed models on each behavior </w:t>
-      </w:r>
-      <w:r>
-        <w:rPr>
-          <w:rFonts w:ascii="Times New Roman" w:eastAsia="Times New Roman" w:hAnsi="Times New Roman" w:cs="Times New Roman"/>
-          <w:sz w:val="24"/>
-          <w:szCs w:val="24"/>
-          <w:lang w:val="en-CA"/>
-        </w:rPr>
-        <w:t xml:space="preserve">to </w:t>
-      </w:r>
-      <w:r>
-        <w:rPr>
-          <w:rFonts w:ascii="Times New Roman" w:eastAsia="Times New Roman" w:hAnsi="Times New Roman" w:cs="Times New Roman"/>
-          <w:sz w:val="24"/>
-          <w:szCs w:val="24"/>
-          <w:lang w:val="en-CA"/>
-        </w:rPr>
-        <w:t xml:space="preserve">determine </w:t>
-      </w:r>
-      <w:r>
-        <w:rPr>
-          <w:rFonts w:ascii="Times New Roman" w:eastAsia="Times New Roman" w:hAnsi="Times New Roman" w:cs="Times New Roman"/>
-          <w:sz w:val="24"/>
-          <w:szCs w:val="24"/>
-          <w:lang w:val="en-CA"/>
-        </w:rPr>
-        <w:t>the effects of sentinel presence and generalized environment on each behavior</w:t>
-      </w:r>
-      <w:r>
-        <w:rPr>
-          <w:rFonts w:ascii="Times New Roman" w:eastAsia="Times New Roman" w:hAnsi="Times New Roman" w:cs="Times New Roman"/>
-          <w:sz w:val="24"/>
-          <w:szCs w:val="24"/>
-          <w:lang w:val="en-CA"/>
-        </w:rPr>
-        <w:t>.</w:t>
-      </w:r>
-      <w:r>
-        <w:rPr>
-          <w:rFonts w:ascii="Times New Roman" w:eastAsia="Times New Roman" w:hAnsi="Times New Roman" w:cs="Times New Roman"/>
-          <w:sz w:val="24"/>
-          <w:szCs w:val="24"/>
-          <w:lang w:val="en-CA"/>
-        </w:rPr>
-        <w:t xml:space="preserve"> The duration of bouts was log-transformed to normalize the distribution of bout duration.</w:t>
-      </w:r>
-    </w:p>
-    <w:p>
-      <w:pPr>
-        <w:spacing w:before="240"/>
-        <w:rPr>
-          <w:rFonts w:ascii="Times New Roman" w:eastAsia="Times New Roman" w:hAnsi="Times New Roman" w:cs="Times New Roman"/>
-          <w:sz w:val="24"/>
-          <w:szCs w:val="24"/>
-          <w:lang w:val="en-CA"/>
-        </w:rPr>
-      </w:pPr>
+        <w:t xml:space="preserve"> to fit a robust linear mixed model </w:t>
+      </w:r>
       <w:r>
         <w:rPr>
           <w:rFonts w:ascii="Times New Roman" w:eastAsia="Times New Roman" w:hAnsi="Times New Roman" w:cs="Times New Roman"/>
@@ -2142,95 +2214,7 @@
           <w:lang w:val="en-CA"/>
         </w:rPr>
         <w:lastRenderedPageBreak/>
-        <w:t xml:space="preserve">To determine the effects of sentinel presence and generalized environment on </w:t>
-      </w:r>
-      <w:r>
-        <w:rPr>
-          <w:rFonts w:ascii="Times New Roman" w:eastAsia="Times New Roman" w:hAnsi="Times New Roman" w:cs="Times New Roman"/>
-          <w:sz w:val="24"/>
-          <w:szCs w:val="24"/>
-          <w:lang w:val="en-CA"/>
-        </w:rPr>
-        <w:t xml:space="preserve">foraging </w:t>
-      </w:r>
-      <w:r>
-        <w:rPr>
-          <w:rFonts w:ascii="Times New Roman" w:eastAsia="Times New Roman" w:hAnsi="Times New Roman" w:cs="Times New Roman"/>
-          <w:sz w:val="24"/>
-          <w:szCs w:val="24"/>
-          <w:lang w:val="en-CA"/>
-        </w:rPr>
-        <w:t>rate</w:t>
-      </w:r>
-      <w:r>
-        <w:rPr>
-          <w:rFonts w:ascii="Times New Roman" w:eastAsia="Times New Roman" w:hAnsi="Times New Roman" w:cs="Times New Roman"/>
-          <w:sz w:val="24"/>
-          <w:szCs w:val="24"/>
-          <w:lang w:val="en-CA"/>
-        </w:rPr>
-        <w:t xml:space="preserve">, </w:t>
-      </w:r>
-      <w:r>
-        <w:rPr>
-          <w:rFonts w:ascii="Times New Roman" w:eastAsia="Times New Roman" w:hAnsi="Times New Roman" w:cs="Times New Roman"/>
-          <w:sz w:val="24"/>
-          <w:szCs w:val="24"/>
-          <w:lang w:val="en-CA"/>
-        </w:rPr>
-        <w:t xml:space="preserve">we used the function “rlmer” from the “robustlmm” package </w:t>
-      </w:r>
-      <w:r>
-        <w:rPr>
-          <w:rFonts w:ascii="Times New Roman" w:eastAsia="Times New Roman" w:hAnsi="Times New Roman" w:cs="Times New Roman"/>
-          <w:sz w:val="24"/>
-          <w:szCs w:val="24"/>
-          <w:lang w:val="en-CA"/>
-        </w:rPr>
-        <w:fldChar w:fldCharType="begin"/>
-      </w:r>
-      <w:r>
-        <w:rPr>
-          <w:rFonts w:ascii="Times New Roman" w:eastAsia="Times New Roman" w:hAnsi="Times New Roman" w:cs="Times New Roman"/>
-          <w:sz w:val="24"/>
-          <w:szCs w:val="24"/>
-          <w:lang w:val="en-CA"/>
-        </w:rPr>
-        <w:instrText xml:space="preserve"> ADDIN ZOTERO_ITEM CSL_CITATION {"citationID":"YoEbI6m4","properties":{"formattedCitation":"[3]","plainCitation":"[3]","noteIndex":0},"citationItems":[{"id":775,"uris":["http://zotero.org/users/8430992/items/YJD3X9EP"],"itemData":{"id":775,"type":"article-journal","abstract":"As any real-life data, data modeled by linear mixed-effects models often contain outliers or other contamination. Even little contamination can drive the classic estimates far away from what they would be without the contamination. At the same time, datasets that require mixed-effects modeling are often complex and large. This makes it difficult to spot contamination. Robust estimation methods aim to solve both problems: to provide estimates where contamination has only little influence and to detect and flag contamination. We introduce an R package, robustlmm, to robustly fit linear mixed-effects models. The package's functions and methods are designed to closely equal those offered by lme4, the R package that implements classic linear mixed-effects model estimation in R. The robust estimation method in robustlmm is based on the random effects contamination model and the central contamination model. Contamination can be detected at all levels of the data. The estimation method does not make any assumption on the data's grouping structure except that the model parameters are estimable. robustlmm supports hierarchical and non-hierarchical (e.g., crossed) grouping structures. The robustness of the estimates and their asymptotic efficiency is fully controlled through the function interface. Individual parts (e.g., fixed effects and variance components) can be tuned independently. In this tutorial, we show how to fit robust linear mixed-effects models using robustlmm, how to assess the model fit, how to detect outliers, and how to compare different fits.","container-title":"Journal of Statistical Software","DOI":"10.18637/jss.v075.i06","ISSN":"1548-7660","issue":"6","language":"en","license":"Copyright (c) 2016 Manuel Koller","page":"1-24","source":"www.jstatsoft.org","title":"robustlmm: An R Package for Robust Estimation of Linear Mixed-Effects Models","title-short":"robustlmm","volume":"75","author":[{"family":"Koller","given":"Manuel"}],"issued":{"date-parts":[["2016",12,6]]}}}],"schema":"https://github.com/citation-style-language/schema/raw/master/csl-citation.json"} </w:instrText>
-      </w:r>
-      <w:r>
-        <w:rPr>
-          <w:rFonts w:ascii="Times New Roman" w:eastAsia="Times New Roman" w:hAnsi="Times New Roman" w:cs="Times New Roman"/>
-          <w:sz w:val="24"/>
-          <w:szCs w:val="24"/>
-          <w:lang w:val="en-CA"/>
-        </w:rPr>
-        <w:fldChar w:fldCharType="separate"/>
-      </w:r>
-      <w:r>
-        <w:rPr>
-          <w:rFonts w:ascii="Times New Roman" w:hAnsi="Times New Roman" w:cs="Times New Roman"/>
-          <w:sz w:val="24"/>
-        </w:rPr>
-        <w:t>[3]</w:t>
-      </w:r>
-      <w:r>
-        <w:rPr>
-          <w:rFonts w:ascii="Times New Roman" w:eastAsia="Times New Roman" w:hAnsi="Times New Roman" w:cs="Times New Roman"/>
-          <w:sz w:val="24"/>
-          <w:szCs w:val="24"/>
-          <w:lang w:val="en-CA"/>
-        </w:rPr>
-        <w:fldChar w:fldCharType="end"/>
-      </w:r>
-      <w:r>
-        <w:rPr>
-          <w:rFonts w:ascii="Times New Roman" w:eastAsia="Times New Roman" w:hAnsi="Times New Roman" w:cs="Times New Roman"/>
-          <w:sz w:val="24"/>
-          <w:szCs w:val="24"/>
-          <w:lang w:val="en-CA"/>
-        </w:rPr>
-        <w:t xml:space="preserve"> to fit a robust linear mixed model on</w:t>
+        <w:t>on</w:t>
       </w:r>
       <w:r>
         <w:rPr>
@@ -2676,7 +2660,7 @@
       <w:pPr>
         <w:spacing w:before="240"/>
         <w:rPr>
-          <w:ins w:id="0" w:author="Alex Popescu" w:date="2023-11-12T20:02:00Z"/>
+          <w:ins w:id="1" w:author="Alex Popescu" w:date="2023-11-12T20:02:00Z"/>
           <w:rFonts w:ascii="Times New Roman" w:eastAsia="Times New Roman" w:hAnsi="Times New Roman" w:cs="Times New Roman"/>
           <w:b/>
           <w:bCs/>
@@ -2803,16 +2787,7 @@
           <w:szCs w:val="24"/>
           <w:lang w:val="en-CA"/>
         </w:rPr>
-        <w:t>;</w:t>
-      </w:r>
-      <w:r>
-        <w:rPr>
-          <w:rFonts w:ascii="Times New Roman" w:eastAsia="Times New Roman" w:hAnsi="Times New Roman" w:cs="Times New Roman"/>
-          <w:sz w:val="24"/>
-          <w:szCs w:val="24"/>
-          <w:lang w:val="en-CA"/>
-        </w:rPr>
-        <w:t xml:space="preserve"> </w:t>
+        <w:t xml:space="preserve">; </w:t>
       </w:r>
       <w:r>
         <w:rPr>
@@ -2895,34 +2870,7 @@
           <w:szCs w:val="24"/>
           <w:lang w:val="en-CA"/>
         </w:rPr>
-        <w:t>;</w:t>
-      </w:r>
-      <w:r>
-        <w:rPr>
-          <w:rFonts w:ascii="Times New Roman" w:eastAsia="Times New Roman" w:hAnsi="Times New Roman" w:cs="Times New Roman"/>
-          <w:sz w:val="24"/>
-          <w:szCs w:val="24"/>
-          <w:lang w:val="en-CA"/>
-        </w:rPr>
-        <w:t xml:space="preserve"> </w:t>
-      </w:r>
-      <w:r>
-        <w:rPr>
-          <w:rFonts w:ascii="Times New Roman" w:eastAsia="Times New Roman" w:hAnsi="Times New Roman" w:cs="Times New Roman"/>
-          <w:sz w:val="24"/>
-          <w:szCs w:val="24"/>
-          <w:lang w:val="en-CA"/>
-        </w:rPr>
-        <w:t xml:space="preserve">fig. </w:t>
-      </w:r>
-      <w:r>
-        <w:rPr>
-          <w:rFonts w:ascii="Times New Roman" w:eastAsia="Times New Roman" w:hAnsi="Times New Roman" w:cs="Times New Roman"/>
-          <w:sz w:val="24"/>
-          <w:szCs w:val="24"/>
-          <w:lang w:val="en-CA"/>
-        </w:rPr>
-        <w:t>A2</w:t>
+        <w:t>; fig. A2</w:t>
       </w:r>
       <w:r>
         <w:rPr>
@@ -3735,16 +3683,7 @@
           <w:szCs w:val="24"/>
           <w:lang w:val="en-CA"/>
         </w:rPr>
-        <w:t>;</w:t>
-      </w:r>
-      <w:r>
-        <w:rPr>
-          <w:rFonts w:ascii="Times New Roman" w:eastAsia="Times New Roman" w:hAnsi="Times New Roman" w:cs="Times New Roman"/>
-          <w:sz w:val="24"/>
-          <w:szCs w:val="24"/>
-          <w:lang w:val="en-CA"/>
-        </w:rPr>
-        <w:t xml:space="preserve"> </w:t>
+        <w:t xml:space="preserve">; </w:t>
       </w:r>
       <w:r>
         <w:rPr>
@@ -3806,16 +3745,7 @@
           <w:szCs w:val="24"/>
           <w:lang w:val="en-CA"/>
         </w:rPr>
-        <w:t>;</w:t>
-      </w:r>
-      <w:r>
-        <w:rPr>
-          <w:rFonts w:ascii="Times New Roman" w:eastAsia="Times New Roman" w:hAnsi="Times New Roman" w:cs="Times New Roman"/>
-          <w:sz w:val="24"/>
-          <w:szCs w:val="24"/>
-          <w:lang w:val="en-CA"/>
-        </w:rPr>
-        <w:t xml:space="preserve"> </w:t>
+        <w:t xml:space="preserve">; </w:t>
       </w:r>
       <w:r>
         <w:rPr>
@@ -4517,43 +4447,7 @@
           <w:szCs w:val="24"/>
           <w:lang w:val="en-CA"/>
         </w:rPr>
-        <w:t xml:space="preserve">; fig. </w:t>
-      </w:r>
-      <w:r>
-        <w:rPr>
-          <w:rFonts w:ascii="Times New Roman" w:eastAsia="Times New Roman" w:hAnsi="Times New Roman" w:cs="Times New Roman"/>
-          <w:sz w:val="24"/>
-          <w:szCs w:val="24"/>
-          <w:lang w:val="en-CA"/>
-        </w:rPr>
-        <w:t>5</w:t>
-      </w:r>
-      <w:r>
-        <w:rPr>
-          <w:rFonts w:ascii="Times New Roman" w:eastAsia="Times New Roman" w:hAnsi="Times New Roman" w:cs="Times New Roman"/>
-          <w:sz w:val="24"/>
-          <w:szCs w:val="24"/>
-          <w:lang w:val="en-CA"/>
-        </w:rPr>
-        <w:t xml:space="preserve">, </w:t>
-      </w:r>
-      <w:r>
-        <w:rPr>
-          <w:rFonts w:ascii="Times New Roman" w:eastAsia="Times New Roman" w:hAnsi="Times New Roman" w:cs="Times New Roman"/>
-          <w:sz w:val="24"/>
-          <w:szCs w:val="24"/>
-          <w:lang w:val="en-CA"/>
-        </w:rPr>
-        <w:t>6</w:t>
-      </w:r>
-      <w:r>
-        <w:rPr>
-          <w:rFonts w:ascii="Times New Roman" w:eastAsia="Times New Roman" w:hAnsi="Times New Roman" w:cs="Times New Roman"/>
-          <w:sz w:val="24"/>
-          <w:szCs w:val="24"/>
-          <w:lang w:val="en-CA"/>
-        </w:rPr>
-        <w:t>, tab. 2</w:t>
+        <w:t>; fig. 5, 6, tab. 2</w:t>
       </w:r>
       <w:r>
         <w:rPr>
@@ -4695,43 +4589,7 @@
           <w:szCs w:val="24"/>
           <w:lang w:val="en-CA"/>
         </w:rPr>
-        <w:t xml:space="preserve">; fig. </w:t>
-      </w:r>
-      <w:r>
-        <w:rPr>
-          <w:rFonts w:ascii="Times New Roman" w:eastAsia="Times New Roman" w:hAnsi="Times New Roman" w:cs="Times New Roman"/>
-          <w:sz w:val="24"/>
-          <w:szCs w:val="24"/>
-          <w:lang w:val="en-CA"/>
-        </w:rPr>
-        <w:t>5</w:t>
-      </w:r>
-      <w:r>
-        <w:rPr>
-          <w:rFonts w:ascii="Times New Roman" w:eastAsia="Times New Roman" w:hAnsi="Times New Roman" w:cs="Times New Roman"/>
-          <w:sz w:val="24"/>
-          <w:szCs w:val="24"/>
-          <w:lang w:val="en-CA"/>
-        </w:rPr>
-        <w:t xml:space="preserve">, </w:t>
-      </w:r>
-      <w:r>
-        <w:rPr>
-          <w:rFonts w:ascii="Times New Roman" w:eastAsia="Times New Roman" w:hAnsi="Times New Roman" w:cs="Times New Roman"/>
-          <w:sz w:val="24"/>
-          <w:szCs w:val="24"/>
-          <w:lang w:val="en-CA"/>
-        </w:rPr>
-        <w:t>7</w:t>
-      </w:r>
-      <w:r>
-        <w:rPr>
-          <w:rFonts w:ascii="Times New Roman" w:eastAsia="Times New Roman" w:hAnsi="Times New Roman" w:cs="Times New Roman"/>
-          <w:sz w:val="24"/>
-          <w:szCs w:val="24"/>
-          <w:lang w:val="en-CA"/>
-        </w:rPr>
-        <w:t>, tab. 2</w:t>
+        <w:t>; fig. 5, 7, tab. 2</w:t>
       </w:r>
       <w:r>
         <w:rPr>
@@ -5750,16 +5608,7 @@
           <w:szCs w:val="24"/>
           <w:lang w:val="en-CA"/>
         </w:rPr>
-        <w:t>, p = 0.</w:t>
-      </w:r>
-      <w:r>
-        <w:rPr>
-          <w:rFonts w:ascii="Times New Roman" w:eastAsia="Times New Roman" w:hAnsi="Times New Roman" w:cs="Times New Roman"/>
-          <w:sz w:val="24"/>
-          <w:szCs w:val="24"/>
-          <w:lang w:val="en-CA"/>
-        </w:rPr>
-        <w:t>0</w:t>
+        <w:t>, p = 0.0</w:t>
       </w:r>
       <w:r>
         <w:rPr>
@@ -6608,7 +6457,7 @@
         <w:pStyle w:val="Bibliography"/>
         <w:spacing w:before="240"/>
         <w:rPr>
-          <w:ins w:id="1" w:author="Alex Popescu" w:date="2023-11-12T20:04:00Z"/>
+          <w:ins w:id="2" w:author="Alex Popescu" w:date="2023-11-12T20:04:00Z"/>
           <w:rFonts w:ascii="Times New Roman" w:eastAsia="Times New Roman" w:hAnsi="Times New Roman" w:cs="Times New Roman"/>
           <w:b/>
           <w:bCs/>
@@ -6692,38 +6541,7 @@
           <w:sz w:val="24"/>
         </w:rPr>
         <w:tab/>
-      </w:r>
-      <w:proofErr w:type="spellStart"/>
-      <w:r>
-        <w:rPr>
-          <w:rFonts w:ascii="Times New Roman" w:hAnsi="Times New Roman" w:cs="Times New Roman"/>
-          <w:sz w:val="24"/>
-        </w:rPr>
-        <w:t>Friard</w:t>
-      </w:r>
-      <w:proofErr w:type="spellEnd"/>
-      <w:r>
-        <w:rPr>
-          <w:rFonts w:ascii="Times New Roman" w:hAnsi="Times New Roman" w:cs="Times New Roman"/>
-          <w:sz w:val="24"/>
-        </w:rPr>
-        <w:t xml:space="preserve"> O, </w:t>
-      </w:r>
-      <w:proofErr w:type="spellStart"/>
-      <w:r>
-        <w:rPr>
-          <w:rFonts w:ascii="Times New Roman" w:hAnsi="Times New Roman" w:cs="Times New Roman"/>
-          <w:sz w:val="24"/>
-        </w:rPr>
-        <w:t>Gamba</w:t>
-      </w:r>
-      <w:proofErr w:type="spellEnd"/>
-      <w:r>
-        <w:rPr>
-          <w:rFonts w:ascii="Times New Roman" w:hAnsi="Times New Roman" w:cs="Times New Roman"/>
-          <w:sz w:val="24"/>
-        </w:rPr>
-        <w:t xml:space="preserve"> M. 2016 BORIS: a free, versatile open-source event-logging software for video/audio coding and live observations. </w:t>
+        <w:t xml:space="preserve">Friard O, Gamba M. 2016 BORIS: a free, versatile open-source event-logging software for video/audio coding and live observations. </w:t>
       </w:r>
       <w:r>
         <w:rPr>
@@ -6732,9 +6550,79 @@
           <w:iCs/>
           <w:sz w:val="24"/>
         </w:rPr>
-        <w:t xml:space="preserve">Methods Ecol. </w:t>
-      </w:r>
-      <w:proofErr w:type="spellStart"/>
+        <w:t>Methods Ecol. Evol.</w:t>
+      </w:r>
+      <w:r>
+        <w:rPr>
+          <w:rFonts w:ascii="Times New Roman" w:hAnsi="Times New Roman" w:cs="Times New Roman"/>
+          <w:sz w:val="24"/>
+        </w:rPr>
+        <w:t xml:space="preserve"> </w:t>
+      </w:r>
+      <w:r>
+        <w:rPr>
+          <w:rFonts w:ascii="Times New Roman" w:hAnsi="Times New Roman" w:cs="Times New Roman"/>
+          <w:b/>
+          <w:bCs/>
+          <w:sz w:val="24"/>
+        </w:rPr>
+        <w:t>7</w:t>
+      </w:r>
+      <w:r>
+        <w:rPr>
+          <w:rFonts w:ascii="Times New Roman" w:hAnsi="Times New Roman" w:cs="Times New Roman"/>
+          <w:sz w:val="24"/>
+        </w:rPr>
+        <w:t>, 1325–1330. (doi:10.1111/2041-210X.12584)</w:t>
+      </w:r>
+    </w:p>
+    <w:p>
+      <w:pPr>
+        <w:pStyle w:val="Bibliography"/>
+        <w:rPr>
+          <w:rFonts w:ascii="Times New Roman" w:hAnsi="Times New Roman" w:cs="Times New Roman"/>
+          <w:sz w:val="24"/>
+        </w:rPr>
+      </w:pPr>
+      <w:r>
+        <w:rPr>
+          <w:rFonts w:ascii="Times New Roman" w:hAnsi="Times New Roman" w:cs="Times New Roman"/>
+          <w:sz w:val="24"/>
+        </w:rPr>
+        <w:t>2.</w:t>
+      </w:r>
+      <w:r>
+        <w:rPr>
+          <w:rFonts w:ascii="Times New Roman" w:hAnsi="Times New Roman" w:cs="Times New Roman"/>
+          <w:sz w:val="24"/>
+        </w:rPr>
+        <w:tab/>
+        <w:t xml:space="preserve">R Core Team. 2022 R: The R Project for Statistical Computing. </w:t>
+      </w:r>
+    </w:p>
+    <w:p>
+      <w:pPr>
+        <w:pStyle w:val="Bibliography"/>
+        <w:rPr>
+          <w:rFonts w:ascii="Times New Roman" w:hAnsi="Times New Roman" w:cs="Times New Roman"/>
+          <w:sz w:val="24"/>
+        </w:rPr>
+      </w:pPr>
+      <w:r>
+        <w:rPr>
+          <w:rFonts w:ascii="Times New Roman" w:hAnsi="Times New Roman" w:cs="Times New Roman"/>
+          <w:sz w:val="24"/>
+        </w:rPr>
+        <w:t>3.</w:t>
+      </w:r>
+      <w:r>
+        <w:rPr>
+          <w:rFonts w:ascii="Times New Roman" w:hAnsi="Times New Roman" w:cs="Times New Roman"/>
+          <w:sz w:val="24"/>
+        </w:rPr>
+        <w:tab/>
+        <w:t xml:space="preserve">Koller M. 2016 robustlmm: An R Package for Robust Estimation of Linear Mixed-Effects Models. </w:t>
+      </w:r>
       <w:r>
         <w:rPr>
           <w:rFonts w:ascii="Times New Roman" w:hAnsi="Times New Roman" w:cs="Times New Roman"/>
@@ -6742,9 +6630,55 @@
           <w:iCs/>
           <w:sz w:val="24"/>
         </w:rPr>
-        <w:t>Evol</w:t>
-      </w:r>
-      <w:proofErr w:type="spellEnd"/>
+        <w:t>J. Stat. Softw.</w:t>
+      </w:r>
+      <w:r>
+        <w:rPr>
+          <w:rFonts w:ascii="Times New Roman" w:hAnsi="Times New Roman" w:cs="Times New Roman"/>
+          <w:sz w:val="24"/>
+        </w:rPr>
+        <w:t xml:space="preserve"> </w:t>
+      </w:r>
+      <w:r>
+        <w:rPr>
+          <w:rFonts w:ascii="Times New Roman" w:hAnsi="Times New Roman" w:cs="Times New Roman"/>
+          <w:b/>
+          <w:bCs/>
+          <w:sz w:val="24"/>
+        </w:rPr>
+        <w:t>75</w:t>
+      </w:r>
+      <w:r>
+        <w:rPr>
+          <w:rFonts w:ascii="Times New Roman" w:hAnsi="Times New Roman" w:cs="Times New Roman"/>
+          <w:sz w:val="24"/>
+        </w:rPr>
+        <w:t>, 1–24. (doi:10.18637/jss.v075.i06)</w:t>
+      </w:r>
+    </w:p>
+    <w:p>
+      <w:pPr>
+        <w:pStyle w:val="Bibliography"/>
+        <w:rPr>
+          <w:rFonts w:ascii="Times New Roman" w:hAnsi="Times New Roman" w:cs="Times New Roman"/>
+          <w:sz w:val="24"/>
+        </w:rPr>
+      </w:pPr>
+      <w:r>
+        <w:rPr>
+          <w:rFonts w:ascii="Times New Roman" w:hAnsi="Times New Roman" w:cs="Times New Roman"/>
+          <w:sz w:val="24"/>
+        </w:rPr>
+        <w:t>4.</w:t>
+      </w:r>
+      <w:r>
+        <w:rPr>
+          <w:rFonts w:ascii="Times New Roman" w:hAnsi="Times New Roman" w:cs="Times New Roman"/>
+          <w:sz w:val="24"/>
+        </w:rPr>
+        <w:tab/>
+        <w:t xml:space="preserve">Bates D, Mächler M, Bolker B, Walker S. 2015 Fitting Linear Mixed-Effects Models Using lme4. </w:t>
+      </w:r>
       <w:r>
         <w:rPr>
           <w:rFonts w:ascii="Times New Roman" w:hAnsi="Times New Roman" w:cs="Times New Roman"/>
@@ -6752,7 +6686,7 @@
           <w:iCs/>
           <w:sz w:val="24"/>
         </w:rPr>
-        <w:t>.</w:t>
+        <w:t>J. Stat. Softw.</w:t>
       </w:r>
       <w:r>
         <w:rPr>
@@ -6768,14 +6702,14 @@
           <w:bCs/>
           <w:sz w:val="24"/>
         </w:rPr>
-        <w:t>7</w:t>
-      </w:r>
-      <w:r>
-        <w:rPr>
-          <w:rFonts w:ascii="Times New Roman" w:hAnsi="Times New Roman" w:cs="Times New Roman"/>
-          <w:sz w:val="24"/>
-        </w:rPr>
-        <w:t>, 1325–1330. (doi:10.1111/2041-210X.12584)</w:t>
+        <w:t>67</w:t>
+      </w:r>
+      <w:r>
+        <w:rPr>
+          <w:rFonts w:ascii="Times New Roman" w:hAnsi="Times New Roman" w:cs="Times New Roman"/>
+          <w:sz w:val="24"/>
+        </w:rPr>
+        <w:t>, 1–48. (doi:10.18637/jss.v067.i01)</w:t>
       </w:r>
     </w:p>
     <w:p>
@@ -6791,7 +6725,7 @@
           <w:rFonts w:ascii="Times New Roman" w:hAnsi="Times New Roman" w:cs="Times New Roman"/>
           <w:sz w:val="24"/>
         </w:rPr>
-        <w:t>2.</w:t>
+        <w:t>5.</w:t>
       </w:r>
       <w:r>
         <w:rPr>
@@ -6799,263 +6733,7 @@
           <w:sz w:val="24"/>
         </w:rPr>
         <w:tab/>
-        <w:t xml:space="preserve">R Core Team. 2022 R: The R Project for Statistical Computing. </w:t>
-      </w:r>
-    </w:p>
-    <w:p>
-      <w:pPr>
-        <w:pStyle w:val="Bibliography"/>
-        <w:rPr>
-          <w:rFonts w:ascii="Times New Roman" w:hAnsi="Times New Roman" w:cs="Times New Roman"/>
-          <w:sz w:val="24"/>
-        </w:rPr>
-      </w:pPr>
-      <w:r>
-        <w:rPr>
-          <w:rFonts w:ascii="Times New Roman" w:hAnsi="Times New Roman" w:cs="Times New Roman"/>
-          <w:sz w:val="24"/>
-        </w:rPr>
-        <w:t>3.</w:t>
-      </w:r>
-      <w:r>
-        <w:rPr>
-          <w:rFonts w:ascii="Times New Roman" w:hAnsi="Times New Roman" w:cs="Times New Roman"/>
-          <w:sz w:val="24"/>
-        </w:rPr>
-        <w:tab/>
-        <w:t xml:space="preserve">Koller M. 2016 </w:t>
-      </w:r>
-      <w:proofErr w:type="spellStart"/>
-      <w:r>
-        <w:rPr>
-          <w:rFonts w:ascii="Times New Roman" w:hAnsi="Times New Roman" w:cs="Times New Roman"/>
-          <w:sz w:val="24"/>
-        </w:rPr>
-        <w:t>robustlmm</w:t>
-      </w:r>
-      <w:proofErr w:type="spellEnd"/>
-      <w:r>
-        <w:rPr>
-          <w:rFonts w:ascii="Times New Roman" w:hAnsi="Times New Roman" w:cs="Times New Roman"/>
-          <w:sz w:val="24"/>
-        </w:rPr>
-        <w:t xml:space="preserve">: An R Package for Robust Estimation of Linear Mixed-Effects Models. </w:t>
-      </w:r>
-      <w:r>
-        <w:rPr>
-          <w:rFonts w:ascii="Times New Roman" w:hAnsi="Times New Roman" w:cs="Times New Roman"/>
-          <w:i/>
-          <w:iCs/>
-          <w:sz w:val="24"/>
-        </w:rPr>
-        <w:t xml:space="preserve">J. Stat. </w:t>
-      </w:r>
-      <w:proofErr w:type="spellStart"/>
-      <w:r>
-        <w:rPr>
-          <w:rFonts w:ascii="Times New Roman" w:hAnsi="Times New Roman" w:cs="Times New Roman"/>
-          <w:i/>
-          <w:iCs/>
-          <w:sz w:val="24"/>
-        </w:rPr>
-        <w:t>Softw</w:t>
-      </w:r>
-      <w:proofErr w:type="spellEnd"/>
-      <w:r>
-        <w:rPr>
-          <w:rFonts w:ascii="Times New Roman" w:hAnsi="Times New Roman" w:cs="Times New Roman"/>
-          <w:i/>
-          <w:iCs/>
-          <w:sz w:val="24"/>
-        </w:rPr>
-        <w:t>.</w:t>
-      </w:r>
-      <w:r>
-        <w:rPr>
-          <w:rFonts w:ascii="Times New Roman" w:hAnsi="Times New Roman" w:cs="Times New Roman"/>
-          <w:sz w:val="24"/>
-        </w:rPr>
-        <w:t xml:space="preserve"> </w:t>
-      </w:r>
-      <w:r>
-        <w:rPr>
-          <w:rFonts w:ascii="Times New Roman" w:hAnsi="Times New Roman" w:cs="Times New Roman"/>
-          <w:b/>
-          <w:bCs/>
-          <w:sz w:val="24"/>
-        </w:rPr>
-        <w:t>75</w:t>
-      </w:r>
-      <w:r>
-        <w:rPr>
-          <w:rFonts w:ascii="Times New Roman" w:hAnsi="Times New Roman" w:cs="Times New Roman"/>
-          <w:sz w:val="24"/>
-        </w:rPr>
-        <w:t>, 1–24. (doi:10.18637/</w:t>
-      </w:r>
-      <w:proofErr w:type="gramStart"/>
-      <w:r>
-        <w:rPr>
-          <w:rFonts w:ascii="Times New Roman" w:hAnsi="Times New Roman" w:cs="Times New Roman"/>
-          <w:sz w:val="24"/>
-        </w:rPr>
-        <w:t>jss.v075.i</w:t>
-      </w:r>
-      <w:proofErr w:type="gramEnd"/>
-      <w:r>
-        <w:rPr>
-          <w:rFonts w:ascii="Times New Roman" w:hAnsi="Times New Roman" w:cs="Times New Roman"/>
-          <w:sz w:val="24"/>
-        </w:rPr>
-        <w:t>06)</w:t>
-      </w:r>
-    </w:p>
-    <w:p>
-      <w:pPr>
-        <w:pStyle w:val="Bibliography"/>
-        <w:rPr>
-          <w:rFonts w:ascii="Times New Roman" w:hAnsi="Times New Roman" w:cs="Times New Roman"/>
-          <w:sz w:val="24"/>
-        </w:rPr>
-      </w:pPr>
-      <w:r>
-        <w:rPr>
-          <w:rFonts w:ascii="Times New Roman" w:hAnsi="Times New Roman" w:cs="Times New Roman"/>
-          <w:sz w:val="24"/>
-        </w:rPr>
-        <w:t>4.</w:t>
-      </w:r>
-      <w:r>
-        <w:rPr>
-          <w:rFonts w:ascii="Times New Roman" w:hAnsi="Times New Roman" w:cs="Times New Roman"/>
-          <w:sz w:val="24"/>
-        </w:rPr>
-        <w:tab/>
-        <w:t xml:space="preserve">Bates D, </w:t>
-      </w:r>
-      <w:proofErr w:type="spellStart"/>
-      <w:r>
-        <w:rPr>
-          <w:rFonts w:ascii="Times New Roman" w:hAnsi="Times New Roman" w:cs="Times New Roman"/>
-          <w:sz w:val="24"/>
-        </w:rPr>
-        <w:t>Mächler</w:t>
-      </w:r>
-      <w:proofErr w:type="spellEnd"/>
-      <w:r>
-        <w:rPr>
-          <w:rFonts w:ascii="Times New Roman" w:hAnsi="Times New Roman" w:cs="Times New Roman"/>
-          <w:sz w:val="24"/>
-        </w:rPr>
-        <w:t xml:space="preserve"> M, Bolker B, Walker S. 2015 Fitting Linear Mixed-Effects Models Using lme4. </w:t>
-      </w:r>
-      <w:r>
-        <w:rPr>
-          <w:rFonts w:ascii="Times New Roman" w:hAnsi="Times New Roman" w:cs="Times New Roman"/>
-          <w:i/>
-          <w:iCs/>
-          <w:sz w:val="24"/>
-        </w:rPr>
-        <w:t xml:space="preserve">J. Stat. </w:t>
-      </w:r>
-      <w:proofErr w:type="spellStart"/>
-      <w:r>
-        <w:rPr>
-          <w:rFonts w:ascii="Times New Roman" w:hAnsi="Times New Roman" w:cs="Times New Roman"/>
-          <w:i/>
-          <w:iCs/>
-          <w:sz w:val="24"/>
-        </w:rPr>
-        <w:t>Softw</w:t>
-      </w:r>
-      <w:proofErr w:type="spellEnd"/>
-      <w:r>
-        <w:rPr>
-          <w:rFonts w:ascii="Times New Roman" w:hAnsi="Times New Roman" w:cs="Times New Roman"/>
-          <w:i/>
-          <w:iCs/>
-          <w:sz w:val="24"/>
-        </w:rPr>
-        <w:t>.</w:t>
-      </w:r>
-      <w:r>
-        <w:rPr>
-          <w:rFonts w:ascii="Times New Roman" w:hAnsi="Times New Roman" w:cs="Times New Roman"/>
-          <w:sz w:val="24"/>
-        </w:rPr>
-        <w:t xml:space="preserve"> </w:t>
-      </w:r>
-      <w:r>
-        <w:rPr>
-          <w:rFonts w:ascii="Times New Roman" w:hAnsi="Times New Roman" w:cs="Times New Roman"/>
-          <w:b/>
-          <w:bCs/>
-          <w:sz w:val="24"/>
-        </w:rPr>
-        <w:t>67</w:t>
-      </w:r>
-      <w:r>
-        <w:rPr>
-          <w:rFonts w:ascii="Times New Roman" w:hAnsi="Times New Roman" w:cs="Times New Roman"/>
-          <w:sz w:val="24"/>
-        </w:rPr>
-        <w:t>, 1–48. (doi:10.18637/</w:t>
-      </w:r>
-      <w:proofErr w:type="gramStart"/>
-      <w:r>
-        <w:rPr>
-          <w:rFonts w:ascii="Times New Roman" w:hAnsi="Times New Roman" w:cs="Times New Roman"/>
-          <w:sz w:val="24"/>
-        </w:rPr>
-        <w:t>jss.v067.i</w:t>
-      </w:r>
-      <w:proofErr w:type="gramEnd"/>
-      <w:r>
-        <w:rPr>
-          <w:rFonts w:ascii="Times New Roman" w:hAnsi="Times New Roman" w:cs="Times New Roman"/>
-          <w:sz w:val="24"/>
-        </w:rPr>
-        <w:t>01)</w:t>
-      </w:r>
-    </w:p>
-    <w:p>
-      <w:pPr>
-        <w:pStyle w:val="Bibliography"/>
-        <w:rPr>
-          <w:rFonts w:ascii="Times New Roman" w:hAnsi="Times New Roman" w:cs="Times New Roman"/>
-          <w:sz w:val="24"/>
-        </w:rPr>
-      </w:pPr>
-      <w:r>
-        <w:rPr>
-          <w:rFonts w:ascii="Times New Roman" w:hAnsi="Times New Roman" w:cs="Times New Roman"/>
-          <w:sz w:val="24"/>
-        </w:rPr>
-        <w:t>5.</w:t>
-      </w:r>
-      <w:r>
-        <w:rPr>
-          <w:rFonts w:ascii="Times New Roman" w:hAnsi="Times New Roman" w:cs="Times New Roman"/>
-          <w:sz w:val="24"/>
-        </w:rPr>
-        <w:tab/>
-        <w:t xml:space="preserve">Lenth RW. 2023 </w:t>
-      </w:r>
-      <w:proofErr w:type="spellStart"/>
-      <w:r>
-        <w:rPr>
-          <w:rFonts w:ascii="Times New Roman" w:hAnsi="Times New Roman" w:cs="Times New Roman"/>
-          <w:sz w:val="24"/>
-        </w:rPr>
-        <w:t>emmeans</w:t>
-      </w:r>
-      <w:proofErr w:type="spellEnd"/>
-      <w:r>
-        <w:rPr>
-          <w:rFonts w:ascii="Times New Roman" w:hAnsi="Times New Roman" w:cs="Times New Roman"/>
-          <w:sz w:val="24"/>
-        </w:rPr>
-        <w:t xml:space="preserve">: Estimated Marginal Means, aka Least-Squares Means. </w:t>
+        <w:t xml:space="preserve">Lenth RW. 2023 emmeans: Estimated Marginal Means, aka Least-Squares Means. </w:t>
       </w:r>
     </w:p>
     <w:p>
@@ -8268,7 +7946,7 @@
     <w:p>
       <w:pPr>
         <w:rPr>
-          <w:del w:id="2" w:author="Alex Popescu" w:date="2023-11-13T11:46:00Z"/>
+          <w:del w:id="3" w:author="Alex Popescu" w:date="2023-11-13T11:46:00Z"/>
           <w:rFonts w:ascii="Times New Roman" w:hAnsi="Times New Roman" w:cs="Times New Roman"/>
           <w:lang w:val="en-CA"/>
         </w:rPr>
@@ -8969,7 +8647,7 @@
         <w:rPr>
           <w:rFonts w:ascii="Times New Roman" w:hAnsi="Times New Roman" w:cs="Times New Roman"/>
           <w:lang w:val="en-CA"/>
-          <w:rPrChange w:id="3" w:author="Alex Popescu" w:date="2023-11-12T22:17:00Z">
+          <w:rPrChange w:id="4" w:author="Alex Popescu" w:date="2023-11-12T22:17:00Z">
             <w:rPr>
               <w:rFonts w:ascii="Times New Roman" w:eastAsia="Times New Roman" w:hAnsi="Times New Roman" w:cs="Times New Roman"/>
               <w:b/>
@@ -8987,7 +8665,7 @@
           <w:pgMar w:top="1440" w:right="1440" w:bottom="1440" w:left="1440" w:header="720" w:footer="720" w:gutter="0"/>
           <w:cols w:space="720"/>
         </w:sectPr>
-        <w:pPrChange w:id="4" w:author="Alex Popescu" w:date="2023-11-12T22:14:00Z">
+        <w:pPrChange w:id="5" w:author="Alex Popescu" w:date="2023-11-12T22:14:00Z">
           <w:pPr>
             <w:pStyle w:val="Bibliography"/>
             <w:spacing w:before="240"/>
@@ -9196,34 +8874,7 @@
           <w:szCs w:val="24"/>
           <w:lang w:val="en-CA"/>
         </w:rPr>
-        <w:t xml:space="preserve">Results of post hoc testing on the </w:t>
-      </w:r>
-      <w:r>
-        <w:rPr>
-          <w:rFonts w:ascii="Times New Roman" w:eastAsia="Times New Roman" w:hAnsi="Times New Roman" w:cs="Times New Roman"/>
-          <w:sz w:val="24"/>
-          <w:szCs w:val="24"/>
-          <w:lang w:val="en-CA"/>
-        </w:rPr>
-        <w:t>duration of bouts of all behaviors</w:t>
-      </w:r>
-      <w:r>
-        <w:rPr>
-          <w:rFonts w:ascii="Times New Roman" w:eastAsia="Times New Roman" w:hAnsi="Times New Roman" w:cs="Times New Roman"/>
-          <w:sz w:val="24"/>
-          <w:szCs w:val="24"/>
-          <w:lang w:val="en-CA"/>
-        </w:rPr>
-        <w:t xml:space="preserve"> using estimated marginal means tests. The contrasts were between the two generalized environments, and the presence and absence of a sentinel to determine differences caused by the interaction between the factors.</w:t>
-      </w:r>
-      <w:r>
-        <w:rPr>
-          <w:rFonts w:ascii="Times New Roman" w:eastAsia="Times New Roman" w:hAnsi="Times New Roman" w:cs="Times New Roman"/>
-          <w:sz w:val="24"/>
-          <w:szCs w:val="24"/>
-          <w:lang w:val="en-CA"/>
-        </w:rPr>
-        <w:t xml:space="preserve"> The duration of all bouts was significantly affected by the generalized environment in the absence of a sentinel. In commercial areas, the presence of a sentinel significantly affected the duration of bouts of all behaviors. </w:t>
+        <w:t xml:space="preserve">Results of post hoc testing on the duration of bouts of all behaviors using estimated marginal means tests. The contrasts were between the two generalized environments, and the presence and absence of a sentinel to determine differences caused by the interaction between the factors. The duration of all bouts was significantly affected by the generalized environment in the absence of a sentinel. In commercial areas, the presence of a sentinel significantly affected the duration of bouts of all behaviors. </w:t>
       </w:r>
       <w:r>
         <w:rPr>
@@ -9303,34 +8954,7 @@
           <w:szCs w:val="24"/>
           <w:lang w:val="en-CA"/>
         </w:rPr>
-        <w:t xml:space="preserve">Results of post hoc testing on the duration of bouts of </w:t>
-      </w:r>
-      <w:r>
-        <w:rPr>
-          <w:rFonts w:ascii="Times New Roman" w:eastAsia="Times New Roman" w:hAnsi="Times New Roman" w:cs="Times New Roman"/>
-          <w:sz w:val="24"/>
-          <w:szCs w:val="24"/>
-          <w:lang w:val="en-CA"/>
-        </w:rPr>
-        <w:t>foraging</w:t>
-      </w:r>
-      <w:r>
-        <w:rPr>
-          <w:rFonts w:ascii="Times New Roman" w:eastAsia="Times New Roman" w:hAnsi="Times New Roman" w:cs="Times New Roman"/>
-          <w:sz w:val="24"/>
-          <w:szCs w:val="24"/>
-          <w:lang w:val="en-CA"/>
-        </w:rPr>
-        <w:t xml:space="preserve"> behaviors using estimated marginal means tests. The contrasts were between the two generalized environments, and the presence and absence of a sentinel to determine differences caused by the interaction between the factors.</w:t>
-      </w:r>
-      <w:r>
-        <w:rPr>
-          <w:rFonts w:ascii="Times New Roman" w:eastAsia="Times New Roman" w:hAnsi="Times New Roman" w:cs="Times New Roman"/>
-          <w:sz w:val="24"/>
-          <w:szCs w:val="24"/>
-          <w:lang w:val="en-CA"/>
-        </w:rPr>
-        <w:t xml:space="preserve"> The duration of foraging bouts was significantly affected by the generalized environment in the presence of a sentinel and absence of a sentinel. Generalized environment in the absence of a sentinel had a similar significant effect on the duration of bouts of foraging behavior. Sentinel presence in green areas had a marginally significant effect on the duration of bouts of foraging behavior. A significant difference in foraging bout duration was identified between foragers in commercial areas and in the absence of a sentinel, and foragers in </w:t>
+        <w:t xml:space="preserve">Results of post hoc testing on the duration of bouts of foraging behaviors using estimated marginal means tests. The contrasts were between the two generalized environments, and the presence and absence of a sentinel to determine differences caused by the interaction between the factors. The duration of foraging bouts was significantly affected by the generalized environment in the presence of a sentinel and absence of a sentinel. Generalized environment in the absence of a sentinel had a similar significant effect on the duration of bouts of foraging behavior. Sentinel presence in green areas had a marginally significant effect on the duration of bouts of foraging behavior. A significant difference in foraging bout duration was identified between foragers in commercial areas and in the absence of a sentinel, and foragers in </w:t>
       </w:r>
       <w:r>
         <w:rPr>
@@ -9393,16 +9017,7 @@
           <w:szCs w:val="24"/>
           <w:lang w:val="en-CA"/>
         </w:rPr>
-        <w:t>Output summary tables of the robust linear mixed models fitted on</w:t>
-      </w:r>
-      <w:r>
-        <w:rPr>
-          <w:rFonts w:ascii="Times New Roman" w:eastAsia="Times New Roman" w:hAnsi="Times New Roman" w:cs="Times New Roman"/>
-          <w:sz w:val="24"/>
-          <w:szCs w:val="24"/>
-          <w:lang w:val="en-CA"/>
-        </w:rPr>
-        <w:t xml:space="preserve"> the peck rate (per min) of foragers. Disturbance frequency, bait presence, as well as the interaction between generalized environment and disturbance frequency had a significant effect on the peck rate of foragers.</w:t>
+        <w:t>Output summary tables of the robust linear mixed models fitted on the peck rate (per min) of foragers. Disturbance frequency, bait presence, as well as the interaction between generalized environment and disturbance frequency had a significant effect on the peck rate of foragers.</w:t>
       </w:r>
     </w:p>
     <w:p>
@@ -9467,7 +9082,7 @@
       <w:pPr>
         <w:spacing w:before="240"/>
         <w:rPr>
-          <w:ins w:id="5" w:author="Alex Popescu" w:date="2023-11-13T11:32:00Z"/>
+          <w:ins w:id="6" w:author="Alex Popescu" w:date="2023-11-13T11:32:00Z"/>
           <w:rFonts w:ascii="Times New Roman" w:eastAsia="Times New Roman" w:hAnsi="Times New Roman" w:cs="Times New Roman"/>
           <w:b/>
           <w:bCs/>
@@ -9507,7 +9122,7 @@
         </w:rPr>
         <w:t>Results of post hoc testing on the number of transitions from foraging to alert behaviors using estimated marginal means tests. The contrasts were between the two generalized environments, and the presence and absence of a sentinel to determine differences caused by the interaction between the factors. The generalized environment in the presence of a sentinel had a marginally significant effect. The generalized environment in the absence of a sentinel had a significant effect. The presence of a sentinel in green areas had a significant effect as well.</w:t>
       </w:r>
-      <w:ins w:id="6" w:author="Alex Popescu" w:date="2023-11-13T11:32:00Z">
+      <w:ins w:id="7" w:author="Alex Popescu" w:date="2023-11-13T11:32:00Z">
         <w:r>
           <w:rPr>
             <w:rFonts w:ascii="Times New Roman" w:eastAsia="Times New Roman" w:hAnsi="Times New Roman" w:cs="Times New Roman"/>
@@ -10324,7 +9939,7 @@
         <w:pStyle w:val="Bibliography"/>
         <w:spacing w:before="240"/>
         <w:rPr>
-          <w:ins w:id="7" w:author="Alex Popescu" w:date="2023-11-12T20:06:00Z"/>
+          <w:ins w:id="8" w:author="Alex Popescu" w:date="2023-11-12T20:06:00Z"/>
           <w:rFonts w:ascii="Times New Roman" w:eastAsia="Times New Roman" w:hAnsi="Times New Roman" w:cs="Times New Roman"/>
           <w:b/>
           <w:bCs/>
@@ -10464,25 +10079,7 @@
           <w:szCs w:val="24"/>
           <w:lang w:val="en-CA"/>
         </w:rPr>
-        <w:t xml:space="preserve"> The single recurrent site used is in green, with the two failed sites in red. Opportunistic sampling sites are in yellow. </w:t>
-      </w:r>
-      <w:r>
-        <w:rPr>
-          <w:rFonts w:ascii="Times New Roman" w:hAnsi="Times New Roman" w:cs="Times New Roman"/>
-          <w:sz w:val="24"/>
-          <w:szCs w:val="24"/>
-          <w:lang w:val="en-CA"/>
-        </w:rPr>
-        <w:t xml:space="preserve">Focal area was limited to the St. Catharines </w:t>
-      </w:r>
-      <w:r>
-        <w:rPr>
-          <w:rFonts w:ascii="Times New Roman" w:hAnsi="Times New Roman" w:cs="Times New Roman"/>
-          <w:sz w:val="24"/>
-          <w:szCs w:val="24"/>
-          <w:lang w:val="en-CA"/>
-        </w:rPr>
-        <w:t>region.</w:t>
+        <w:t xml:space="preserve"> The single recurrent site used is in green, with the two failed sites in red. Opportunistic sampling sites are in yellow. Focal area was limited to the St. Catharines region.</w:t>
       </w:r>
     </w:p>
     <w:p>
@@ -10744,16 +10341,7 @@
           <w:sz w:val="24"/>
           <w:szCs w:val="24"/>
         </w:rPr>
-        <w:t>Explanation of generalized environment</w:t>
-      </w:r>
-      <w:r>
-        <w:rPr>
-          <w:rFonts w:ascii="Times New Roman" w:eastAsia="Times New Roman" w:hAnsi="Times New Roman" w:cs="Times New Roman"/>
-          <w:iCs/>
-          <w:sz w:val="24"/>
-          <w:szCs w:val="24"/>
-        </w:rPr>
-        <w:t>. Each zone type was identified using the St. Catharines and Niagara zoning maps for each sampling location. The zones were subsequently generalized under the terms “Green” and “Commercial” areas.</w:t>
+        <w:t>Explanation of generalized environment. Each zone type was identified using the St. Catharines and Niagara zoning maps for each sampling location. The zones were subsequently generalized under the terms “Green” and “Commercial” areas.</w:t>
       </w:r>
     </w:p>
     <w:p>
@@ -10793,15 +10381,7 @@
           <w:sz w:val="24"/>
           <w:szCs w:val="24"/>
         </w:rPr>
-        <w:t>Ethogram of behaviors analyzed during foraging events.</w:t>
-      </w:r>
-      <w:r>
-        <w:rPr>
-          <w:rFonts w:ascii="Times New Roman" w:eastAsia="Times New Roman" w:hAnsi="Times New Roman" w:cs="Times New Roman"/>
-          <w:sz w:val="24"/>
-          <w:szCs w:val="24"/>
-        </w:rPr>
-        <w:t xml:space="preserve"> </w:t>
+        <w:t xml:space="preserve">Ethogram of behaviors analyzed during foraging events. </w:t>
       </w:r>
       <w:r>
         <w:rPr>
@@ -12582,13 +12162,7 @@
       <w:jc w:val="right"/>
     </w:pPr>
     <w:r>
-      <w:t>Methods</w:t>
-    </w:r>
-    <w:r>
-      <w:t xml:space="preserve"> </w:t>
-    </w:r>
-    <w:r>
-      <w:t xml:space="preserve">– Popescu </w:t>
+      <w:t xml:space="preserve">Methods – Popescu </w:t>
     </w:r>
     <w:sdt>
       <w:sdtPr>
@@ -12644,13 +12218,7 @@
       <w:jc w:val="right"/>
     </w:pPr>
     <w:r>
-      <w:t>Re</w:t>
-    </w:r>
-    <w:r>
-      <w:t>sults</w:t>
-    </w:r>
-    <w:r>
-      <w:t xml:space="preserve"> </w:t>
+      <w:t xml:space="preserve">Results </w:t>
     </w:r>
     <w:r>
       <w:t xml:space="preserve">– Popescu </w:t>
@@ -12709,16 +12277,7 @@
       <w:jc w:val="right"/>
     </w:pPr>
     <w:r>
-      <w:t>R</w:t>
-    </w:r>
-    <w:r>
-      <w:t>eferences</w:t>
-    </w:r>
-    <w:r>
-      <w:t xml:space="preserve"> </w:t>
-    </w:r>
-    <w:r>
-      <w:t xml:space="preserve">– Popescu </w:t>
+      <w:t xml:space="preserve">References – Popescu </w:t>
     </w:r>
     <w:sdt>
       <w:sdtPr>
@@ -12774,13 +12333,7 @@
       <w:jc w:val="right"/>
     </w:pPr>
     <w:r>
-      <w:t>Figures</w:t>
-    </w:r>
-    <w:r>
-      <w:t xml:space="preserve"> </w:t>
-    </w:r>
-    <w:r>
-      <w:t xml:space="preserve">– Popescu </w:t>
+      <w:t xml:space="preserve">Figures – Popescu </w:t>
     </w:r>
     <w:sdt>
       <w:sdtPr>
@@ -12836,13 +12389,7 @@
       <w:jc w:val="right"/>
     </w:pPr>
     <w:r>
-      <w:t>Table</w:t>
-    </w:r>
-    <w:r>
-      <w:t xml:space="preserve">s </w:t>
-    </w:r>
-    <w:r>
-      <w:t xml:space="preserve">– Popescu </w:t>
+      <w:t xml:space="preserve">Tables – Popescu </w:t>
     </w:r>
     <w:sdt>
       <w:sdtPr>
@@ -12898,13 +12445,7 @@
       <w:jc w:val="right"/>
     </w:pPr>
     <w:r>
-      <w:t>Appendix</w:t>
-    </w:r>
-    <w:r>
-      <w:t xml:space="preserve"> </w:t>
-    </w:r>
-    <w:r>
-      <w:t xml:space="preserve">– Popescu </w:t>
+      <w:t xml:space="preserve">Appendix – Popescu </w:t>
     </w:r>
     <w:sdt>
       <w:sdtPr>
@@ -13475,6 +13016,7 @@
   <w:style w:type="character" w:default="1" w:styleId="DefaultParagraphFont">
     <w:name w:val="Default Paragraph Font"/>
     <w:uiPriority w:val="1"/>
+    <w:semiHidden/>
     <w:unhideWhenUsed/>
   </w:style>
   <w:style w:type="table" w:default="1" w:styleId="TableNormal">
@@ -14040,15 +13582,6 @@
 </file>
 
 <file path=customXml/item2.xml><?xml version="1.0" encoding="utf-8"?>
-<?mso-contentType ?>
-<FormTemplates xmlns="http://schemas.microsoft.com/sharepoint/v3/contenttype/forms">
-  <Display>DocumentLibraryForm</Display>
-  <Edit>DocumentLibraryForm</Edit>
-  <New>DocumentLibraryForm</New>
-</FormTemplates>
-</file>
-
-<file path=customXml/item3.xml><?xml version="1.0" encoding="utf-8"?>
 <ct:contentTypeSchema xmlns:ct="http://schemas.microsoft.com/office/2006/metadata/contentType" xmlns:ma="http://schemas.microsoft.com/office/2006/metadata/properties/metaAttributes" ct:_="" ma:_="" ma:contentTypeName="Document" ma:contentTypeID="0x01010076D842EEC58A2744A2ADC524444A7A0D" ma:contentTypeVersion="13" ma:contentTypeDescription="Create a new document." ma:contentTypeScope="" ma:versionID="31d7c2980fc02f388bca6070f05e6973">
   <xsd:schema xmlns:xsd="http://www.w3.org/2001/XMLSchema" xmlns:xs="http://www.w3.org/2001/XMLSchema" xmlns:p="http://schemas.microsoft.com/office/2006/metadata/properties" xmlns:ns2="1742f647-34aa-47ad-81ff-611e282eb03c" xmlns:ns3="2474bc95-ce3a-4b46-bc4a-5c320303d6f9" targetNamespace="http://schemas.microsoft.com/office/2006/metadata/properties" ma:root="true" ma:fieldsID="dd3416237101d79489dfd7cfa880e398" ns2:_="" ns3:_="">
     <xsd:import namespace="1742f647-34aa-47ad-81ff-611e282eb03c"/>
@@ -14261,6 +13794,15 @@
 </ct:contentTypeSchema>
 </file>
 
+<file path=customXml/item3.xml><?xml version="1.0" encoding="utf-8"?>
+<?mso-contentType ?>
+<FormTemplates xmlns="http://schemas.microsoft.com/sharepoint/v3/contenttype/forms">
+  <Display>DocumentLibraryForm</Display>
+  <Edit>DocumentLibraryForm</Edit>
+  <New>DocumentLibraryForm</New>
+</FormTemplates>
+</file>
+
 <file path=customXml/itemProps1.xml><?xml version="1.0" encoding="utf-8"?>
 <ds:datastoreItem xmlns:ds="http://schemas.openxmlformats.org/officeDocument/2006/customXml" ds:itemID="{16AB7F7E-F721-4A5C-ACB3-FDD0A05D2AE2}">
   <ds:schemaRefs>
@@ -14272,14 +13814,6 @@
 </file>
 
 <file path=customXml/itemProps2.xml><?xml version="1.0" encoding="utf-8"?>
-<ds:datastoreItem xmlns:ds="http://schemas.openxmlformats.org/officeDocument/2006/customXml" ds:itemID="{AC550C94-F7AC-45B8-B6E1-E56A79D60015}">
-  <ds:schemaRefs>
-    <ds:schemaRef ds:uri="http://schemas.microsoft.com/sharepoint/v3/contenttype/forms"/>
-  </ds:schemaRefs>
-</ds:datastoreItem>
-</file>
-
-<file path=customXml/itemProps3.xml><?xml version="1.0" encoding="utf-8"?>
 <ds:datastoreItem xmlns:ds="http://schemas.openxmlformats.org/officeDocument/2006/customXml" ds:itemID="{3BF92A04-0AD6-4C18-B648-EAD4D67068AE}">
   <ds:schemaRefs>
     <ds:schemaRef ds:uri="http://schemas.microsoft.com/office/2006/metadata/contentType"/>
@@ -14296,4 +13830,12 @@
     <ds:schemaRef ds:uri="http://schemas.microsoft.com/internal/obd"/>
   </ds:schemaRefs>
 </ds:datastoreItem>
+</file>
+
+<file path=customXml/itemProps3.xml><?xml version="1.0" encoding="utf-8"?>
+<ds:datastoreItem xmlns:ds="http://schemas.openxmlformats.org/officeDocument/2006/customXml" ds:itemID="{AC550C94-F7AC-45B8-B6E1-E56A79D60015}">
+  <ds:schemaRefs>
+    <ds:schemaRef ds:uri="http://schemas.microsoft.com/sharepoint/v3/contenttype/forms"/>
+  </ds:schemaRefs>
+</ds:datastoreItem>
 </file>
</xml_diff>